<commit_message>
Pushing changes April 14th
</commit_message>
<xml_diff>
--- a/Client/HTML/Notes.docx
+++ b/Client/HTML/Notes.docx
@@ -1,6 +1,6 @@
 
 <file path=word/document.xml><?xml version="1.0" encoding="utf-8"?>
-<w:document xmlns:wpc="http://schemas.microsoft.com/office/word/2010/wordprocessingCanvas" xmlns:cx="http://schemas.microsoft.com/office/drawing/2014/chartex" xmlns:cx1="http://schemas.microsoft.com/office/drawing/2015/9/8/chartex" xmlns:cx2="http://schemas.microsoft.com/office/drawing/2015/10/21/chartex" xmlns:cx3="http://schemas.microsoft.com/office/drawing/2016/5/9/chartex" xmlns:cx4="http://schemas.microsoft.com/office/drawing/2016/5/10/chartex" xmlns:cx5="http://schemas.microsoft.com/office/drawing/2016/5/11/chartex" xmlns:cx6="http://schemas.microsoft.com/office/drawing/2016/5/12/chartex" xmlns:cx7="http://schemas.microsoft.com/office/drawing/2016/5/13/chartex" xmlns:cx8="http://schemas.microsoft.com/office/drawing/2016/5/14/chartex" xmlns:mc="http://schemas.openxmlformats.org/markup-compatibility/2006" xmlns:aink="http://schemas.microsoft.com/office/drawing/2016/ink" xmlns:am3d="http://schemas.microsoft.com/office/drawing/2017/model3d" xmlns:o="urn:schemas-microsoft-com:office:office" xmlns:oel="http://schemas.microsoft.com/office/2019/extlst" xmlns:r="http://schemas.openxmlformats.org/officeDocument/2006/relationships" xmlns:m="http://schemas.openxmlformats.org/officeDocument/2006/math" xmlns:v="urn:schemas-microsoft-com:vml" xmlns:wp14="http://schemas.microsoft.com/office/word/2010/wordprocessingDrawing" xmlns:wp="http://schemas.openxmlformats.org/drawingml/2006/wordprocessingDrawing" xmlns:w10="urn:schemas-microsoft-com:office:word" xmlns:w="http://schemas.openxmlformats.org/wordprocessingml/2006/main" xmlns:w14="http://schemas.microsoft.com/office/word/2010/wordml" xmlns:w15="http://schemas.microsoft.com/office/word/2012/wordml" xmlns:w16cex="http://schemas.microsoft.com/office/word/2018/wordml/cex" xmlns:w16cid="http://schemas.microsoft.com/office/word/2016/wordml/cid" xmlns:w16="http://schemas.microsoft.com/office/word/2018/wordml" xmlns:w16sdtdh="http://schemas.microsoft.com/office/word/2020/wordml/sdtdatahash" xmlns:w16se="http://schemas.microsoft.com/office/word/2015/wordml/symex" xmlns:wpg="http://schemas.microsoft.com/office/word/2010/wordprocessingGroup" xmlns:wpi="http://schemas.microsoft.com/office/word/2010/wordprocessingInk" xmlns:wne="http://schemas.microsoft.com/office/word/2006/wordml" xmlns:wps="http://schemas.microsoft.com/office/word/2010/wordprocessingShape" mc:Ignorable="w14 w15 w16se w16cid w16 w16cex w16sdtdh wp14">
+<w:document xmlns:wpc="http://schemas.microsoft.com/office/word/2010/wordprocessingCanvas" xmlns:cx="http://schemas.microsoft.com/office/drawing/2014/chartex" xmlns:cx1="http://schemas.microsoft.com/office/drawing/2015/9/8/chartex" xmlns:cx2="http://schemas.microsoft.com/office/drawing/2015/10/21/chartex" xmlns:cx3="http://schemas.microsoft.com/office/drawing/2016/5/9/chartex" xmlns:cx4="http://schemas.microsoft.com/office/drawing/2016/5/10/chartex" xmlns:cx5="http://schemas.microsoft.com/office/drawing/2016/5/11/chartex" xmlns:cx6="http://schemas.microsoft.com/office/drawing/2016/5/12/chartex" xmlns:cx7="http://schemas.microsoft.com/office/drawing/2016/5/13/chartex" xmlns:cx8="http://schemas.microsoft.com/office/drawing/2016/5/14/chartex" xmlns:mc="http://schemas.openxmlformats.org/markup-compatibility/2006" xmlns:aink="http://schemas.microsoft.com/office/drawing/2016/ink" xmlns:am3d="http://schemas.microsoft.com/office/drawing/2017/model3d" xmlns:o="urn:schemas-microsoft-com:office:office" xmlns:oel="http://schemas.microsoft.com/office/2019/extlst" xmlns:r="http://schemas.openxmlformats.org/officeDocument/2006/relationships" xmlns:m="http://schemas.openxmlformats.org/officeDocument/2006/math" xmlns:v="urn:schemas-microsoft-com:vml" xmlns:wp14="http://schemas.microsoft.com/office/word/2010/wordprocessingDrawing" xmlns:wp="http://schemas.openxmlformats.org/drawingml/2006/wordprocessingDrawing" xmlns:w10="urn:schemas-microsoft-com:office:word" xmlns:w="http://schemas.openxmlformats.org/wordprocessingml/2006/main" xmlns:w14="http://schemas.microsoft.com/office/word/2010/wordml" xmlns:w15="http://schemas.microsoft.com/office/word/2012/wordml" xmlns:w16cex="http://schemas.microsoft.com/office/word/2018/wordml/cex" xmlns:w16cid="http://schemas.microsoft.com/office/word/2016/wordml/cid" xmlns:w16="http://schemas.microsoft.com/office/word/2018/wordml" xmlns:w16du="http://schemas.microsoft.com/office/word/2023/wordml/word16du" xmlns:w16sdtdh="http://schemas.microsoft.com/office/word/2020/wordml/sdtdatahash" xmlns:w16se="http://schemas.microsoft.com/office/word/2015/wordml/symex" xmlns:wpg="http://schemas.microsoft.com/office/word/2010/wordprocessingGroup" xmlns:wpi="http://schemas.microsoft.com/office/word/2010/wordprocessingInk" xmlns:wne="http://schemas.microsoft.com/office/word/2006/wordml" xmlns:wps="http://schemas.microsoft.com/office/word/2010/wordprocessingShape" mc:Ignorable="w14 w15 w16se w16cid w16 w16cex w16sdtdh w16du wp14">
   <w:body>
     <w:p>
       <w:r>
@@ -122,6 +122,253 @@
       </w:r>
     </w:p>
     <w:p/>
+    <w:p>
+      <w:r>
+        <w:t xml:space="preserve">  </w:t>
+      </w:r>
+      <w:proofErr w:type="spellStart"/>
+      <w:r>
+        <w:t>I</w:t>
+      </w:r>
+      <w:r>
+        <w:t>mg</w:t>
+      </w:r>
+      <w:proofErr w:type="spellEnd"/>
+      <w:r>
+        <w:t xml:space="preserve"> </w:t>
+      </w:r>
+      <w:r>
+        <w:sym w:font="Wingdings" w:char="F0E0"/>
+      </w:r>
+      <w:r>
+        <w:t xml:space="preserve"> Float is used </w:t>
+      </w:r>
+      <w:r>
+        <w:t>to move the image just like ‘text-align’ is for text.</w:t>
+      </w:r>
+    </w:p>
+    <w:p>
+      <w:r>
+        <w:t xml:space="preserve">&lt;map&gt; </w:t>
+      </w:r>
+      <w:r>
+        <w:sym w:font="Wingdings" w:char="F0E0"/>
+      </w:r>
+      <w:r>
+        <w:t xml:space="preserve"> Defines clickable areas in the image we can identity the area as ‘</w:t>
+      </w:r>
+      <w:proofErr w:type="spellStart"/>
+      <w:r>
+        <w:t>rect</w:t>
+      </w:r>
+      <w:proofErr w:type="spellEnd"/>
+      <w:r>
+        <w:t>’, ‘circle’, ‘</w:t>
+      </w:r>
+      <w:proofErr w:type="spellStart"/>
+      <w:r>
+        <w:t>poly’,’default</w:t>
+      </w:r>
+      <w:proofErr w:type="spellEnd"/>
+      <w:r>
+        <w:t>’</w:t>
+      </w:r>
+    </w:p>
+    <w:p>
+      <w:r>
+        <w:lastRenderedPageBreak/>
+        <w:drawing>
+          <wp:inline distT="0" distB="0" distL="0" distR="0" wp14:anchorId="1E090ADC" wp14:editId="13D0A768">
+            <wp:extent cx="5943600" cy="1690370"/>
+            <wp:effectExtent l="0" t="0" r="0" b="5080"/>
+            <wp:docPr id="1171011325" name="Picture 1"/>
+            <wp:cNvGraphicFramePr>
+              <a:graphicFrameLocks xmlns:a="http://schemas.openxmlformats.org/drawingml/2006/main" noChangeAspect="1"/>
+            </wp:cNvGraphicFramePr>
+            <a:graphic xmlns:a="http://schemas.openxmlformats.org/drawingml/2006/main">
+              <a:graphicData uri="http://schemas.openxmlformats.org/drawingml/2006/picture">
+                <pic:pic xmlns:pic="http://schemas.openxmlformats.org/drawingml/2006/picture">
+                  <pic:nvPicPr>
+                    <pic:cNvPr id="1171011325" name=""/>
+                    <pic:cNvPicPr/>
+                  </pic:nvPicPr>
+                  <pic:blipFill>
+                    <a:blip r:embed="rId6"/>
+                    <a:stretch>
+                      <a:fillRect/>
+                    </a:stretch>
+                  </pic:blipFill>
+                  <pic:spPr>
+                    <a:xfrm>
+                      <a:off x="0" y="0"/>
+                      <a:ext cx="5943600" cy="1690370"/>
+                    </a:xfrm>
+                    <a:prstGeom prst="rect">
+                      <a:avLst/>
+                    </a:prstGeom>
+                  </pic:spPr>
+                </pic:pic>
+              </a:graphicData>
+            </a:graphic>
+          </wp:inline>
+        </w:drawing>
+      </w:r>
+    </w:p>
+    <w:p/>
+    <w:p>
+      <w:r>
+        <w:t xml:space="preserve">&lt;Picture&gt; </w:t>
+      </w:r>
+      <w:r>
+        <w:sym w:font="Wingdings" w:char="F0E0"/>
+      </w:r>
+      <w:r>
+        <w:t xml:space="preserve"> This element allows </w:t>
+      </w:r>
+      <w:proofErr w:type="spellStart"/>
+      <w:r>
+        <w:t>devs</w:t>
+      </w:r>
+      <w:proofErr w:type="spellEnd"/>
+      <w:r>
+        <w:t xml:space="preserve"> to display different images for different screens </w:t>
+      </w:r>
+      <w:proofErr w:type="spellStart"/>
+      <w:r>
+        <w:t>shize</w:t>
+      </w:r>
+      <w:proofErr w:type="spellEnd"/>
+      <w:r>
+        <w:t>.</w:t>
+      </w:r>
+    </w:p>
+    <w:p/>
+    <w:p>
+      <w:r>
+        <w:drawing>
+          <wp:inline distT="0" distB="0" distL="0" distR="0" wp14:anchorId="5E39DD2D" wp14:editId="6CE6FE2E">
+            <wp:extent cx="5113463" cy="1691787"/>
+            <wp:effectExtent l="0" t="0" r="0" b="3810"/>
+            <wp:docPr id="1819330856" name="Picture 1"/>
+            <wp:cNvGraphicFramePr>
+              <a:graphicFrameLocks xmlns:a="http://schemas.openxmlformats.org/drawingml/2006/main" noChangeAspect="1"/>
+            </wp:cNvGraphicFramePr>
+            <a:graphic xmlns:a="http://schemas.openxmlformats.org/drawingml/2006/main">
+              <a:graphicData uri="http://schemas.openxmlformats.org/drawingml/2006/picture">
+                <pic:pic xmlns:pic="http://schemas.openxmlformats.org/drawingml/2006/picture">
+                  <pic:nvPicPr>
+                    <pic:cNvPr id="1819330856" name=""/>
+                    <pic:cNvPicPr/>
+                  </pic:nvPicPr>
+                  <pic:blipFill>
+                    <a:blip r:embed="rId7"/>
+                    <a:stretch>
+                      <a:fillRect/>
+                    </a:stretch>
+                  </pic:blipFill>
+                  <pic:spPr>
+                    <a:xfrm>
+                      <a:off x="0" y="0"/>
+                      <a:ext cx="5113463" cy="1691787"/>
+                    </a:xfrm>
+                    <a:prstGeom prst="rect">
+                      <a:avLst/>
+                    </a:prstGeom>
+                  </pic:spPr>
+                </pic:pic>
+              </a:graphicData>
+            </a:graphic>
+          </wp:inline>
+        </w:drawing>
+      </w:r>
+    </w:p>
+    <w:p/>
+    <w:p>
+      <w:r>
+        <w:t>HTML Tables:</w:t>
+      </w:r>
+    </w:p>
+    <w:p>
+      <w:r>
+        <w:lastRenderedPageBreak/>
+        <w:drawing>
+          <wp:inline distT="0" distB="0" distL="0" distR="0" wp14:anchorId="3B0B53B9" wp14:editId="5DDF63EF">
+            <wp:extent cx="5943600" cy="4418965"/>
+            <wp:effectExtent l="0" t="0" r="0" b="635"/>
+            <wp:docPr id="603350709" name="Picture 1"/>
+            <wp:cNvGraphicFramePr>
+              <a:graphicFrameLocks xmlns:a="http://schemas.openxmlformats.org/drawingml/2006/main" noChangeAspect="1"/>
+            </wp:cNvGraphicFramePr>
+            <a:graphic xmlns:a="http://schemas.openxmlformats.org/drawingml/2006/main">
+              <a:graphicData uri="http://schemas.openxmlformats.org/drawingml/2006/picture">
+                <pic:pic xmlns:pic="http://schemas.openxmlformats.org/drawingml/2006/picture">
+                  <pic:nvPicPr>
+                    <pic:cNvPr id="603350709" name=""/>
+                    <pic:cNvPicPr/>
+                  </pic:nvPicPr>
+                  <pic:blipFill>
+                    <a:blip r:embed="rId8"/>
+                    <a:stretch>
+                      <a:fillRect/>
+                    </a:stretch>
+                  </pic:blipFill>
+                  <pic:spPr>
+                    <a:xfrm>
+                      <a:off x="0" y="0"/>
+                      <a:ext cx="5943600" cy="4418965"/>
+                    </a:xfrm>
+                    <a:prstGeom prst="rect">
+                      <a:avLst/>
+                    </a:prstGeom>
+                  </pic:spPr>
+                </pic:pic>
+              </a:graphicData>
+            </a:graphic>
+          </wp:inline>
+        </w:drawing>
+      </w:r>
+    </w:p>
+    <w:p/>
+    <w:p>
+      <w:r>
+        <w:drawing>
+          <wp:inline distT="0" distB="0" distL="0" distR="0" wp14:anchorId="2F3E6608" wp14:editId="71988632">
+            <wp:extent cx="5943600" cy="3304540"/>
+            <wp:effectExtent l="0" t="0" r="0" b="0"/>
+            <wp:docPr id="492464537" name="Picture 1"/>
+            <wp:cNvGraphicFramePr>
+              <a:graphicFrameLocks xmlns:a="http://schemas.openxmlformats.org/drawingml/2006/main" noChangeAspect="1"/>
+            </wp:cNvGraphicFramePr>
+            <a:graphic xmlns:a="http://schemas.openxmlformats.org/drawingml/2006/main">
+              <a:graphicData uri="http://schemas.openxmlformats.org/drawingml/2006/picture">
+                <pic:pic xmlns:pic="http://schemas.openxmlformats.org/drawingml/2006/picture">
+                  <pic:nvPicPr>
+                    <pic:cNvPr id="492464537" name=""/>
+                    <pic:cNvPicPr/>
+                  </pic:nvPicPr>
+                  <pic:blipFill>
+                    <a:blip r:embed="rId9"/>
+                    <a:stretch>
+                      <a:fillRect/>
+                    </a:stretch>
+                  </pic:blipFill>
+                  <pic:spPr>
+                    <a:xfrm>
+                      <a:off x="0" y="0"/>
+                      <a:ext cx="5943600" cy="3304540"/>
+                    </a:xfrm>
+                    <a:prstGeom prst="rect">
+                      <a:avLst/>
+                    </a:prstGeom>
+                  </pic:spPr>
+                </pic:pic>
+              </a:graphicData>
+            </a:graphic>
+          </wp:inline>
+        </w:drawing>
+      </w:r>
+    </w:p>
+    <w:p/>
     <w:sectPr>
       <w:pgSz w:w="12240" w:h="15840"/>
       <w:pgMar w:top="1440" w:right="1440" w:bottom="1440" w:left="1440" w:header="720" w:footer="720" w:gutter="0"/>
@@ -133,7 +380,7 @@
 </file>
 
 <file path=word/styles.xml><?xml version="1.0" encoding="utf-8"?>
-<w:styles xmlns:mc="http://schemas.openxmlformats.org/markup-compatibility/2006" xmlns:r="http://schemas.openxmlformats.org/officeDocument/2006/relationships" xmlns:w="http://schemas.openxmlformats.org/wordprocessingml/2006/main" xmlns:w14="http://schemas.microsoft.com/office/word/2010/wordml" xmlns:w15="http://schemas.microsoft.com/office/word/2012/wordml" xmlns:w16cex="http://schemas.microsoft.com/office/word/2018/wordml/cex" xmlns:w16cid="http://schemas.microsoft.com/office/word/2016/wordml/cid" xmlns:w16="http://schemas.microsoft.com/office/word/2018/wordml" xmlns:w16sdtdh="http://schemas.microsoft.com/office/word/2020/wordml/sdtdatahash" xmlns:w16se="http://schemas.microsoft.com/office/word/2015/wordml/symex" mc:Ignorable="w14 w15 w16se w16cid w16 w16cex w16sdtdh">
+<w:styles xmlns:mc="http://schemas.openxmlformats.org/markup-compatibility/2006" xmlns:r="http://schemas.openxmlformats.org/officeDocument/2006/relationships" xmlns:w="http://schemas.openxmlformats.org/wordprocessingml/2006/main" xmlns:w14="http://schemas.microsoft.com/office/word/2010/wordml" xmlns:w15="http://schemas.microsoft.com/office/word/2012/wordml" xmlns:w16cex="http://schemas.microsoft.com/office/word/2018/wordml/cex" xmlns:w16cid="http://schemas.microsoft.com/office/word/2016/wordml/cid" xmlns:w16="http://schemas.microsoft.com/office/word/2018/wordml" xmlns:w16du="http://schemas.microsoft.com/office/word/2023/wordml/word16du" xmlns:w16sdtdh="http://schemas.microsoft.com/office/word/2020/wordml/sdtdatahash" xmlns:w16se="http://schemas.microsoft.com/office/word/2015/wordml/symex" mc:Ignorable="w14 w15 w16se w16cid w16 w16cex w16sdtdh w16du">
   <w:docDefaults>
     <w:rPrDefault>
       <w:rPr>

</xml_diff>

<commit_message>
Pushing changes April 15th
</commit_message>
<xml_diff>
--- a/Client/HTML/Notes.docx
+++ b/Client/HTML/Notes.docx
@@ -1,6 +1,6 @@
 
 <file path=word/document.xml><?xml version="1.0" encoding="utf-8"?>
-<w:document xmlns:wpc="http://schemas.microsoft.com/office/word/2010/wordprocessingCanvas" xmlns:cx="http://schemas.microsoft.com/office/drawing/2014/chartex" xmlns:cx1="http://schemas.microsoft.com/office/drawing/2015/9/8/chartex" xmlns:cx2="http://schemas.microsoft.com/office/drawing/2015/10/21/chartex" xmlns:cx3="http://schemas.microsoft.com/office/drawing/2016/5/9/chartex" xmlns:cx4="http://schemas.microsoft.com/office/drawing/2016/5/10/chartex" xmlns:cx5="http://schemas.microsoft.com/office/drawing/2016/5/11/chartex" xmlns:cx6="http://schemas.microsoft.com/office/drawing/2016/5/12/chartex" xmlns:cx7="http://schemas.microsoft.com/office/drawing/2016/5/13/chartex" xmlns:cx8="http://schemas.microsoft.com/office/drawing/2016/5/14/chartex" xmlns:mc="http://schemas.openxmlformats.org/markup-compatibility/2006" xmlns:aink="http://schemas.microsoft.com/office/drawing/2016/ink" xmlns:am3d="http://schemas.microsoft.com/office/drawing/2017/model3d" xmlns:o="urn:schemas-microsoft-com:office:office" xmlns:oel="http://schemas.microsoft.com/office/2019/extlst" xmlns:r="http://schemas.openxmlformats.org/officeDocument/2006/relationships" xmlns:m="http://schemas.openxmlformats.org/officeDocument/2006/math" xmlns:v="urn:schemas-microsoft-com:vml" xmlns:wp14="http://schemas.microsoft.com/office/word/2010/wordprocessingDrawing" xmlns:wp="http://schemas.openxmlformats.org/drawingml/2006/wordprocessingDrawing" xmlns:w10="urn:schemas-microsoft-com:office:word" xmlns:w="http://schemas.openxmlformats.org/wordprocessingml/2006/main" xmlns:w14="http://schemas.microsoft.com/office/word/2010/wordml" xmlns:w15="http://schemas.microsoft.com/office/word/2012/wordml" xmlns:w16cex="http://schemas.microsoft.com/office/word/2018/wordml/cex" xmlns:w16cid="http://schemas.microsoft.com/office/word/2016/wordml/cid" xmlns:w16="http://schemas.microsoft.com/office/word/2018/wordml" xmlns:w16du="http://schemas.microsoft.com/office/word/2023/wordml/word16du" xmlns:w16sdtdh="http://schemas.microsoft.com/office/word/2020/wordml/sdtdatahash" xmlns:w16se="http://schemas.microsoft.com/office/word/2015/wordml/symex" xmlns:wpg="http://schemas.microsoft.com/office/word/2010/wordprocessingGroup" xmlns:wpi="http://schemas.microsoft.com/office/word/2010/wordprocessingInk" xmlns:wne="http://schemas.microsoft.com/office/word/2006/wordml" xmlns:wps="http://schemas.microsoft.com/office/word/2010/wordprocessingShape" mc:Ignorable="w14 w15 w16se w16cid w16 w16cex w16sdtdh w16du wp14">
+<w:document xmlns:wpc="http://schemas.microsoft.com/office/word/2010/wordprocessingCanvas" xmlns:cx="http://schemas.microsoft.com/office/drawing/2014/chartex" xmlns:cx1="http://schemas.microsoft.com/office/drawing/2015/9/8/chartex" xmlns:cx2="http://schemas.microsoft.com/office/drawing/2015/10/21/chartex" xmlns:cx3="http://schemas.microsoft.com/office/drawing/2016/5/9/chartex" xmlns:cx4="http://schemas.microsoft.com/office/drawing/2016/5/10/chartex" xmlns:cx5="http://schemas.microsoft.com/office/drawing/2016/5/11/chartex" xmlns:cx6="http://schemas.microsoft.com/office/drawing/2016/5/12/chartex" xmlns:cx7="http://schemas.microsoft.com/office/drawing/2016/5/13/chartex" xmlns:cx8="http://schemas.microsoft.com/office/drawing/2016/5/14/chartex" xmlns:mc="http://schemas.openxmlformats.org/markup-compatibility/2006" xmlns:aink="http://schemas.microsoft.com/office/drawing/2016/ink" xmlns:am3d="http://schemas.microsoft.com/office/drawing/2017/model3d" xmlns:o="urn:schemas-microsoft-com:office:office" xmlns:oel="http://schemas.microsoft.com/office/2019/extlst" xmlns:r="http://schemas.openxmlformats.org/officeDocument/2006/relationships" xmlns:m="http://schemas.openxmlformats.org/officeDocument/2006/math" xmlns:v="urn:schemas-microsoft-com:vml" xmlns:wp14="http://schemas.microsoft.com/office/word/2010/wordprocessingDrawing" xmlns:wp="http://schemas.openxmlformats.org/drawingml/2006/wordprocessingDrawing" xmlns:w10="urn:schemas-microsoft-com:office:word" xmlns:w="http://schemas.openxmlformats.org/wordprocessingml/2006/main" xmlns:w14="http://schemas.microsoft.com/office/word/2010/wordml" xmlns:w15="http://schemas.microsoft.com/office/word/2012/wordml" xmlns:w16cex="http://schemas.microsoft.com/office/word/2018/wordml/cex" xmlns:w16cid="http://schemas.microsoft.com/office/word/2016/wordml/cid" xmlns:w16="http://schemas.microsoft.com/office/word/2018/wordml" xmlns:w16sdtdh="http://schemas.microsoft.com/office/word/2020/wordml/sdtdatahash" xmlns:w16se="http://schemas.microsoft.com/office/word/2015/wordml/symex" xmlns:wpg="http://schemas.microsoft.com/office/word/2010/wordprocessingGroup" xmlns:wpi="http://schemas.microsoft.com/office/word/2010/wordprocessingInk" xmlns:wne="http://schemas.microsoft.com/office/word/2006/wordml" xmlns:wps="http://schemas.microsoft.com/office/word/2010/wordprocessingShape" mc:Ignorable="w14 w15 w16se w16cid w16 w16cex w16sdtdh wp14">
   <w:body>
     <w:p>
       <w:r>
@@ -23,7 +23,7 @@
                     <pic:cNvPicPr/>
                   </pic:nvPicPr>
                   <pic:blipFill>
-                    <a:blip r:embed="rId4"/>
+                    <a:blip r:embed="rId5"/>
                     <a:stretch>
                       <a:fillRect/>
                     </a:stretch>
@@ -60,15 +60,7 @@
         <w:sym w:font="Wingdings" w:char="F0E0"/>
       </w:r>
       <w:r>
-        <w:t xml:space="preserve"> Content </w:t>
-      </w:r>
-      <w:proofErr w:type="gramStart"/>
-      <w:r>
-        <w:t>are</w:t>
-      </w:r>
-      <w:proofErr w:type="gramEnd"/>
-      <w:r>
-        <w:t xml:space="preserve"> displayed in italic. A screen reader will read the text in &lt;</w:t>
+        <w:t xml:space="preserve"> Content are displayed in italic. A screen reader will read the text in &lt;</w:t>
       </w:r>
       <w:proofErr w:type="spellStart"/>
       <w:r>
@@ -100,7 +92,7 @@
                     <pic:cNvPicPr/>
                   </pic:nvPicPr>
                   <pic:blipFill>
-                    <a:blip r:embed="rId5"/>
+                    <a:blip r:embed="rId6"/>
                     <a:stretch>
                       <a:fillRect/>
                     </a:stretch>
@@ -176,6 +168,9 @@
     </w:p>
     <w:p>
       <w:r>
+        <w:rPr>
+          <w:noProof/>
+        </w:rPr>
         <w:lastRenderedPageBreak/>
         <w:drawing>
           <wp:inline distT="0" distB="0" distL="0" distR="0" wp14:anchorId="1E090ADC" wp14:editId="13D0A768">
@@ -193,7 +188,7 @@
                     <pic:cNvPicPr/>
                   </pic:nvPicPr>
                   <pic:blipFill>
-                    <a:blip r:embed="rId6"/>
+                    <a:blip r:embed="rId7"/>
                     <a:stretch>
                       <a:fillRect/>
                     </a:stretch>
@@ -245,6 +240,9 @@
     <w:p/>
     <w:p>
       <w:r>
+        <w:rPr>
+          <w:noProof/>
+        </w:rPr>
         <w:drawing>
           <wp:inline distT="0" distB="0" distL="0" distR="0" wp14:anchorId="5E39DD2D" wp14:editId="6CE6FE2E">
             <wp:extent cx="5113463" cy="1691787"/>
@@ -261,7 +259,7 @@
                     <pic:cNvPicPr/>
                   </pic:nvPicPr>
                   <pic:blipFill>
-                    <a:blip r:embed="rId7"/>
+                    <a:blip r:embed="rId8"/>
                     <a:stretch>
                       <a:fillRect/>
                     </a:stretch>
@@ -290,11 +288,13 @@
     </w:p>
     <w:p>
       <w:r>
-        <w:lastRenderedPageBreak/>
+        <w:rPr>
+          <w:noProof/>
+        </w:rPr>
         <w:drawing>
-          <wp:inline distT="0" distB="0" distL="0" distR="0" wp14:anchorId="3B0B53B9" wp14:editId="5DDF63EF">
-            <wp:extent cx="5943600" cy="4418965"/>
-            <wp:effectExtent l="0" t="0" r="0" b="635"/>
+          <wp:inline distT="0" distB="0" distL="0" distR="0" wp14:anchorId="3B0B53B9" wp14:editId="11B611D1">
+            <wp:extent cx="4053840" cy="3013960"/>
+            <wp:effectExtent l="0" t="0" r="3810" b="0"/>
             <wp:docPr id="603350709" name="Picture 1"/>
             <wp:cNvGraphicFramePr>
               <a:graphicFrameLocks xmlns:a="http://schemas.openxmlformats.org/drawingml/2006/main" noChangeAspect="1"/>
@@ -307,7 +307,7 @@
                     <pic:cNvPicPr/>
                   </pic:nvPicPr>
                   <pic:blipFill>
-                    <a:blip r:embed="rId8"/>
+                    <a:blip r:embed="rId9"/>
                     <a:stretch>
                       <a:fillRect/>
                     </a:stretch>
@@ -315,7 +315,7 @@
                   <pic:spPr>
                     <a:xfrm>
                       <a:off x="0" y="0"/>
-                      <a:ext cx="5943600" cy="4418965"/>
+                      <a:ext cx="4071905" cy="3027391"/>
                     </a:xfrm>
                     <a:prstGeom prst="rect">
                       <a:avLst/>
@@ -331,6 +331,9 @@
     <w:p/>
     <w:p>
       <w:r>
+        <w:rPr>
+          <w:noProof/>
+        </w:rPr>
         <w:drawing>
           <wp:inline distT="0" distB="0" distL="0" distR="0" wp14:anchorId="2F3E6608" wp14:editId="71988632">
             <wp:extent cx="5943600" cy="3304540"/>
@@ -347,7 +350,7 @@
                     <pic:cNvPicPr/>
                   </pic:nvPicPr>
                   <pic:blipFill>
-                    <a:blip r:embed="rId9"/>
+                    <a:blip r:embed="rId10"/>
                     <a:stretch>
                       <a:fillRect/>
                     </a:stretch>
@@ -369,6 +372,141 @@
       </w:r>
     </w:p>
     <w:p/>
+    <w:p>
+      <w:r>
+        <w:t xml:space="preserve">HTML lists : </w:t>
+      </w:r>
+    </w:p>
+    <w:p/>
+    <w:p>
+      <w:r>
+        <w:rPr>
+          <w:noProof/>
+        </w:rPr>
+        <w:drawing>
+          <wp:inline distT="0" distB="0" distL="0" distR="0" wp14:anchorId="7722D0EE" wp14:editId="74343232">
+            <wp:extent cx="4762500" cy="3180087"/>
+            <wp:effectExtent l="0" t="0" r="0" b="1270"/>
+            <wp:docPr id="3" name="Picture 3"/>
+            <wp:cNvGraphicFramePr>
+              <a:graphicFrameLocks xmlns:a="http://schemas.openxmlformats.org/drawingml/2006/main" noChangeAspect="1"/>
+            </wp:cNvGraphicFramePr>
+            <a:graphic xmlns:a="http://schemas.openxmlformats.org/drawingml/2006/main">
+              <a:graphicData uri="http://schemas.openxmlformats.org/drawingml/2006/picture">
+                <pic:pic xmlns:pic="http://schemas.openxmlformats.org/drawingml/2006/picture">
+                  <pic:nvPicPr>
+                    <pic:cNvPr id="1" name=""/>
+                    <pic:cNvPicPr/>
+                  </pic:nvPicPr>
+                  <pic:blipFill>
+                    <a:blip r:embed="rId11"/>
+                    <a:stretch>
+                      <a:fillRect/>
+                    </a:stretch>
+                  </pic:blipFill>
+                  <pic:spPr>
+                    <a:xfrm>
+                      <a:off x="0" y="0"/>
+                      <a:ext cx="4767590" cy="3183486"/>
+                    </a:xfrm>
+                    <a:prstGeom prst="rect">
+                      <a:avLst/>
+                    </a:prstGeom>
+                  </pic:spPr>
+                </pic:pic>
+              </a:graphicData>
+            </a:graphic>
+          </wp:inline>
+        </w:drawing>
+      </w:r>
+    </w:p>
+    <w:p/>
+    <w:p>
+      <w:r>
+        <w:lastRenderedPageBreak/>
+        <w:t xml:space="preserve">Block &amp; Inline : </w:t>
+      </w:r>
+    </w:p>
+    <w:p>
+      <w:pPr>
+        <w:pStyle w:val="ListParagraph"/>
+        <w:numPr>
+          <w:ilvl w:val="0"/>
+          <w:numId w:val="1"/>
+        </w:numPr>
+      </w:pPr>
+      <w:r>
+        <w:t xml:space="preserve">HTML </w:t>
+      </w:r>
+      <w:r>
+        <w:sym w:font="Wingdings" w:char="F0E0"/>
+      </w:r>
+      <w:r>
+        <w:t xml:space="preserve"> Every element in HTML has a display value either block or inline.</w:t>
+      </w:r>
+    </w:p>
+    <w:p>
+      <w:pPr>
+        <w:pStyle w:val="ListParagraph"/>
+        <w:numPr>
+          <w:ilvl w:val="1"/>
+          <w:numId w:val="1"/>
+        </w:numPr>
+      </w:pPr>
+      <w:r>
+        <w:t>A block level element always starts on new line and browsers add some space before &amp; after the element.</w:t>
+      </w:r>
+    </w:p>
+    <w:p>
+      <w:pPr>
+        <w:pStyle w:val="ListParagraph"/>
+        <w:numPr>
+          <w:ilvl w:val="1"/>
+          <w:numId w:val="1"/>
+        </w:numPr>
+      </w:pPr>
+      <w:r>
+        <w:t>A block level element always takes full width available (stretches from left to right)</w:t>
+      </w:r>
+    </w:p>
+    <w:p>
+      <w:pPr>
+        <w:pStyle w:val="ListParagraph"/>
+        <w:ind w:left="1440"/>
+      </w:pPr>
+      <w:r>
+        <w:t>Examples : &lt;p&gt; , &lt;div&gt; are block level elements.</w:t>
+      </w:r>
+    </w:p>
+    <w:p>
+      <w:pPr>
+        <w:pStyle w:val="ListParagraph"/>
+        <w:numPr>
+          <w:ilvl w:val="1"/>
+          <w:numId w:val="1"/>
+        </w:numPr>
+      </w:pPr>
+      <w:r>
+        <w:t xml:space="preserve">Inline Elements start on same line and they only take width as much as necessary </w:t>
+      </w:r>
+    </w:p>
+    <w:p>
+      <w:pPr>
+        <w:pStyle w:val="ListParagraph"/>
+        <w:ind w:left="1440"/>
+      </w:pPr>
+      <w:r>
+        <w:t xml:space="preserve">Example:  &lt;span&gt; is a inline element. </w:t>
+      </w:r>
+    </w:p>
+    <w:p>
+      <w:pPr>
+        <w:pStyle w:val="ListParagraph"/>
+      </w:pPr>
+      <w:r>
+        <w:tab/>
+      </w:r>
+    </w:p>
     <w:sectPr>
       <w:pgSz w:w="12240" w:h="15840"/>
       <w:pgMar w:top="1440" w:right="1440" w:bottom="1440" w:left="1440" w:header="720" w:footer="720" w:gutter="0"/>
@@ -379,8 +517,221 @@
 </w:document>
 </file>
 
+<file path=word/numbering.xml><?xml version="1.0" encoding="utf-8"?>
+<w:numbering xmlns:wpc="http://schemas.microsoft.com/office/word/2010/wordprocessingCanvas" xmlns:cx="http://schemas.microsoft.com/office/drawing/2014/chartex" xmlns:cx1="http://schemas.microsoft.com/office/drawing/2015/9/8/chartex" xmlns:cx2="http://schemas.microsoft.com/office/drawing/2015/10/21/chartex" xmlns:cx3="http://schemas.microsoft.com/office/drawing/2016/5/9/chartex" xmlns:cx4="http://schemas.microsoft.com/office/drawing/2016/5/10/chartex" xmlns:cx5="http://schemas.microsoft.com/office/drawing/2016/5/11/chartex" xmlns:cx6="http://schemas.microsoft.com/office/drawing/2016/5/12/chartex" xmlns:cx7="http://schemas.microsoft.com/office/drawing/2016/5/13/chartex" xmlns:cx8="http://schemas.microsoft.com/office/drawing/2016/5/14/chartex" xmlns:mc="http://schemas.openxmlformats.org/markup-compatibility/2006" xmlns:aink="http://schemas.microsoft.com/office/drawing/2016/ink" xmlns:am3d="http://schemas.microsoft.com/office/drawing/2017/model3d" xmlns:o="urn:schemas-microsoft-com:office:office" xmlns:oel="http://schemas.microsoft.com/office/2019/extlst" xmlns:r="http://schemas.openxmlformats.org/officeDocument/2006/relationships" xmlns:m="http://schemas.openxmlformats.org/officeDocument/2006/math" xmlns:v="urn:schemas-microsoft-com:vml" xmlns:wp14="http://schemas.microsoft.com/office/word/2010/wordprocessingDrawing" xmlns:wp="http://schemas.openxmlformats.org/drawingml/2006/wordprocessingDrawing" xmlns:w10="urn:schemas-microsoft-com:office:word" xmlns:w="http://schemas.openxmlformats.org/wordprocessingml/2006/main" xmlns:w14="http://schemas.microsoft.com/office/word/2010/wordml" xmlns:w15="http://schemas.microsoft.com/office/word/2012/wordml" xmlns:w16cex="http://schemas.microsoft.com/office/word/2018/wordml/cex" xmlns:w16cid="http://schemas.microsoft.com/office/word/2016/wordml/cid" xmlns:w16="http://schemas.microsoft.com/office/word/2018/wordml" xmlns:w16sdtdh="http://schemas.microsoft.com/office/word/2020/wordml/sdtdatahash" xmlns:w16se="http://schemas.microsoft.com/office/word/2015/wordml/symex" xmlns:wpg="http://schemas.microsoft.com/office/word/2010/wordprocessingGroup" xmlns:wpi="http://schemas.microsoft.com/office/word/2010/wordprocessingInk" xmlns:wne="http://schemas.microsoft.com/office/word/2006/wordml" xmlns:wps="http://schemas.microsoft.com/office/word/2010/wordprocessingShape" mc:Ignorable="w14 w15 w16se w16cid w16 w16cex w16sdtdh wp14">
+  <w:abstractNum w:abstractNumId="0" w15:restartNumberingAfterBreak="0">
+    <w:nsid w:val="6455654F"/>
+    <w:multiLevelType w:val="hybridMultilevel"/>
+    <w:tmpl w:val="4AB09D6E"/>
+    <w:lvl w:ilvl="0" w:tplc="04090003">
+      <w:start w:val="1"/>
+      <w:numFmt w:val="bullet"/>
+      <w:lvlText w:val="o"/>
+      <w:lvlJc w:val="left"/>
+      <w:pPr>
+        <w:ind w:left="2160" w:hanging="360"/>
+      </w:pPr>
+      <w:rPr>
+        <w:rFonts w:ascii="Courier New" w:hAnsi="Courier New" w:cs="Courier New" w:hint="default"/>
+      </w:rPr>
+    </w:lvl>
+    <w:lvl w:ilvl="1" w:tplc="04090019" w:tentative="1">
+      <w:start w:val="1"/>
+      <w:numFmt w:val="lowerLetter"/>
+      <w:lvlText w:val="%2."/>
+      <w:lvlJc w:val="left"/>
+      <w:pPr>
+        <w:ind w:left="2880" w:hanging="360"/>
+      </w:pPr>
+    </w:lvl>
+    <w:lvl w:ilvl="2" w:tplc="0409001B" w:tentative="1">
+      <w:start w:val="1"/>
+      <w:numFmt w:val="lowerRoman"/>
+      <w:lvlText w:val="%3."/>
+      <w:lvlJc w:val="right"/>
+      <w:pPr>
+        <w:ind w:left="3600" w:hanging="180"/>
+      </w:pPr>
+    </w:lvl>
+    <w:lvl w:ilvl="3" w:tplc="0409000F" w:tentative="1">
+      <w:start w:val="1"/>
+      <w:numFmt w:val="decimal"/>
+      <w:lvlText w:val="%4."/>
+      <w:lvlJc w:val="left"/>
+      <w:pPr>
+        <w:ind w:left="4320" w:hanging="360"/>
+      </w:pPr>
+    </w:lvl>
+    <w:lvl w:ilvl="4" w:tplc="04090019" w:tentative="1">
+      <w:start w:val="1"/>
+      <w:numFmt w:val="lowerLetter"/>
+      <w:lvlText w:val="%5."/>
+      <w:lvlJc w:val="left"/>
+      <w:pPr>
+        <w:ind w:left="5040" w:hanging="360"/>
+      </w:pPr>
+    </w:lvl>
+    <w:lvl w:ilvl="5" w:tplc="0409001B" w:tentative="1">
+      <w:start w:val="1"/>
+      <w:numFmt w:val="lowerRoman"/>
+      <w:lvlText w:val="%6."/>
+      <w:lvlJc w:val="right"/>
+      <w:pPr>
+        <w:ind w:left="5760" w:hanging="180"/>
+      </w:pPr>
+    </w:lvl>
+    <w:lvl w:ilvl="6" w:tplc="0409000F" w:tentative="1">
+      <w:start w:val="1"/>
+      <w:numFmt w:val="decimal"/>
+      <w:lvlText w:val="%7."/>
+      <w:lvlJc w:val="left"/>
+      <w:pPr>
+        <w:ind w:left="6480" w:hanging="360"/>
+      </w:pPr>
+    </w:lvl>
+    <w:lvl w:ilvl="7" w:tplc="04090019" w:tentative="1">
+      <w:start w:val="1"/>
+      <w:numFmt w:val="lowerLetter"/>
+      <w:lvlText w:val="%8."/>
+      <w:lvlJc w:val="left"/>
+      <w:pPr>
+        <w:ind w:left="7200" w:hanging="360"/>
+      </w:pPr>
+    </w:lvl>
+    <w:lvl w:ilvl="8" w:tplc="0409001B" w:tentative="1">
+      <w:start w:val="1"/>
+      <w:numFmt w:val="lowerRoman"/>
+      <w:lvlText w:val="%9."/>
+      <w:lvlJc w:val="right"/>
+      <w:pPr>
+        <w:ind w:left="7920" w:hanging="180"/>
+      </w:pPr>
+    </w:lvl>
+  </w:abstractNum>
+  <w:abstractNum w:abstractNumId="1" w15:restartNumberingAfterBreak="0">
+    <w:nsid w:val="6ED953F8"/>
+    <w:multiLevelType w:val="hybridMultilevel"/>
+    <w:tmpl w:val="EF82DDBC"/>
+    <w:lvl w:ilvl="0" w:tplc="04090001">
+      <w:start w:val="1"/>
+      <w:numFmt w:val="bullet"/>
+      <w:lvlText w:val=""/>
+      <w:lvlJc w:val="left"/>
+      <w:pPr>
+        <w:ind w:left="720" w:hanging="360"/>
+      </w:pPr>
+      <w:rPr>
+        <w:rFonts w:ascii="Symbol" w:hAnsi="Symbol" w:hint="default"/>
+      </w:rPr>
+    </w:lvl>
+    <w:lvl w:ilvl="1" w:tplc="04090003">
+      <w:start w:val="1"/>
+      <w:numFmt w:val="bullet"/>
+      <w:lvlText w:val="o"/>
+      <w:lvlJc w:val="left"/>
+      <w:pPr>
+        <w:ind w:left="1440" w:hanging="360"/>
+      </w:pPr>
+      <w:rPr>
+        <w:rFonts w:ascii="Courier New" w:hAnsi="Courier New" w:cs="Courier New" w:hint="default"/>
+      </w:rPr>
+    </w:lvl>
+    <w:lvl w:ilvl="2" w:tplc="04090005">
+      <w:start w:val="1"/>
+      <w:numFmt w:val="bullet"/>
+      <w:lvlText w:val=""/>
+      <w:lvlJc w:val="left"/>
+      <w:pPr>
+        <w:ind w:left="2160" w:hanging="360"/>
+      </w:pPr>
+      <w:rPr>
+        <w:rFonts w:ascii="Wingdings" w:hAnsi="Wingdings" w:hint="default"/>
+      </w:rPr>
+    </w:lvl>
+    <w:lvl w:ilvl="3" w:tplc="04090001" w:tentative="1">
+      <w:start w:val="1"/>
+      <w:numFmt w:val="bullet"/>
+      <w:lvlText w:val=""/>
+      <w:lvlJc w:val="left"/>
+      <w:pPr>
+        <w:ind w:left="2880" w:hanging="360"/>
+      </w:pPr>
+      <w:rPr>
+        <w:rFonts w:ascii="Symbol" w:hAnsi="Symbol" w:hint="default"/>
+      </w:rPr>
+    </w:lvl>
+    <w:lvl w:ilvl="4" w:tplc="04090003" w:tentative="1">
+      <w:start w:val="1"/>
+      <w:numFmt w:val="bullet"/>
+      <w:lvlText w:val="o"/>
+      <w:lvlJc w:val="left"/>
+      <w:pPr>
+        <w:ind w:left="3600" w:hanging="360"/>
+      </w:pPr>
+      <w:rPr>
+        <w:rFonts w:ascii="Courier New" w:hAnsi="Courier New" w:cs="Courier New" w:hint="default"/>
+      </w:rPr>
+    </w:lvl>
+    <w:lvl w:ilvl="5" w:tplc="04090005" w:tentative="1">
+      <w:start w:val="1"/>
+      <w:numFmt w:val="bullet"/>
+      <w:lvlText w:val=""/>
+      <w:lvlJc w:val="left"/>
+      <w:pPr>
+        <w:ind w:left="4320" w:hanging="360"/>
+      </w:pPr>
+      <w:rPr>
+        <w:rFonts w:ascii="Wingdings" w:hAnsi="Wingdings" w:hint="default"/>
+      </w:rPr>
+    </w:lvl>
+    <w:lvl w:ilvl="6" w:tplc="04090001" w:tentative="1">
+      <w:start w:val="1"/>
+      <w:numFmt w:val="bullet"/>
+      <w:lvlText w:val=""/>
+      <w:lvlJc w:val="left"/>
+      <w:pPr>
+        <w:ind w:left="5040" w:hanging="360"/>
+      </w:pPr>
+      <w:rPr>
+        <w:rFonts w:ascii="Symbol" w:hAnsi="Symbol" w:hint="default"/>
+      </w:rPr>
+    </w:lvl>
+    <w:lvl w:ilvl="7" w:tplc="04090003" w:tentative="1">
+      <w:start w:val="1"/>
+      <w:numFmt w:val="bullet"/>
+      <w:lvlText w:val="o"/>
+      <w:lvlJc w:val="left"/>
+      <w:pPr>
+        <w:ind w:left="5760" w:hanging="360"/>
+      </w:pPr>
+      <w:rPr>
+        <w:rFonts w:ascii="Courier New" w:hAnsi="Courier New" w:cs="Courier New" w:hint="default"/>
+      </w:rPr>
+    </w:lvl>
+    <w:lvl w:ilvl="8" w:tplc="04090005" w:tentative="1">
+      <w:start w:val="1"/>
+      <w:numFmt w:val="bullet"/>
+      <w:lvlText w:val=""/>
+      <w:lvlJc w:val="left"/>
+      <w:pPr>
+        <w:ind w:left="6480" w:hanging="360"/>
+      </w:pPr>
+      <w:rPr>
+        <w:rFonts w:ascii="Wingdings" w:hAnsi="Wingdings" w:hint="default"/>
+      </w:rPr>
+    </w:lvl>
+  </w:abstractNum>
+  <w:num w:numId="1" w16cid:durableId="2102020603">
+    <w:abstractNumId w:val="1"/>
+  </w:num>
+  <w:num w:numId="2" w16cid:durableId="238443935">
+    <w:abstractNumId w:val="0"/>
+  </w:num>
+</w:numbering>
+</file>
+
 <file path=word/styles.xml><?xml version="1.0" encoding="utf-8"?>
-<w:styles xmlns:mc="http://schemas.openxmlformats.org/markup-compatibility/2006" xmlns:r="http://schemas.openxmlformats.org/officeDocument/2006/relationships" xmlns:w="http://schemas.openxmlformats.org/wordprocessingml/2006/main" xmlns:w14="http://schemas.microsoft.com/office/word/2010/wordml" xmlns:w15="http://schemas.microsoft.com/office/word/2012/wordml" xmlns:w16cex="http://schemas.microsoft.com/office/word/2018/wordml/cex" xmlns:w16cid="http://schemas.microsoft.com/office/word/2016/wordml/cid" xmlns:w16="http://schemas.microsoft.com/office/word/2018/wordml" xmlns:w16du="http://schemas.microsoft.com/office/word/2023/wordml/word16du" xmlns:w16sdtdh="http://schemas.microsoft.com/office/word/2020/wordml/sdtdatahash" xmlns:w16se="http://schemas.microsoft.com/office/word/2015/wordml/symex" mc:Ignorable="w14 w15 w16se w16cid w16 w16cex w16sdtdh w16du">
+<w:styles xmlns:mc="http://schemas.openxmlformats.org/markup-compatibility/2006" xmlns:r="http://schemas.openxmlformats.org/officeDocument/2006/relationships" xmlns:w="http://schemas.openxmlformats.org/wordprocessingml/2006/main" xmlns:w14="http://schemas.microsoft.com/office/word/2010/wordml" xmlns:w15="http://schemas.microsoft.com/office/word/2012/wordml" xmlns:w16cex="http://schemas.microsoft.com/office/word/2018/wordml/cex" xmlns:w16cid="http://schemas.microsoft.com/office/word/2016/wordml/cid" xmlns:w16="http://schemas.microsoft.com/office/word/2018/wordml" xmlns:w16sdtdh="http://schemas.microsoft.com/office/word/2020/wordml/sdtdatahash" xmlns:w16se="http://schemas.microsoft.com/office/word/2015/wordml/symex" mc:Ignorable="w14 w15 w16se w16cid w16 w16cex w16sdtdh">
   <w:docDefaults>
     <w:rPrDefault>
       <w:rPr>
@@ -807,6 +1158,17 @@
     <w:semiHidden/>
     <w:unhideWhenUsed/>
   </w:style>
+  <w:style w:type="paragraph" w:styleId="ListParagraph">
+    <w:name w:val="List Paragraph"/>
+    <w:basedOn w:val="Normal"/>
+    <w:uiPriority w:val="34"/>
+    <w:qFormat/>
+    <w:rsid w:val="00E16DE3"/>
+    <w:pPr>
+      <w:ind w:left="720"/>
+      <w:contextualSpacing/>
+    </w:pPr>
+  </w:style>
 </w:styles>
 </file>
 

</xml_diff>

<commit_message>
Pushing further changes 27 May
</commit_message>
<xml_diff>
--- a/Client/HTML/Notes.docx
+++ b/Client/HTML/Notes.docx
@@ -8,10 +8,10 @@
           <w:noProof/>
         </w:rPr>
         <w:drawing>
-          <wp:inline distT="0" distB="0" distL="0" distR="0" wp14:anchorId="00C1B537" wp14:editId="0CCA25E7">
-            <wp:extent cx="5943600" cy="4417060"/>
-            <wp:effectExtent l="0" t="0" r="0" b="2540"/>
-            <wp:docPr id="1" name="Picture 1"/>
+          <wp:inline distT="0" distB="0" distL="0" distR="0" wp14:anchorId="54B797C2" wp14:editId="69CCBA09">
+            <wp:extent cx="5248275" cy="3533775"/>
+            <wp:effectExtent l="0" t="0" r="9525" b="9525"/>
+            <wp:docPr id="6" name="Picture 6"/>
             <wp:cNvGraphicFramePr>
               <a:graphicFrameLocks xmlns:a="http://schemas.openxmlformats.org/drawingml/2006/main" noChangeAspect="1"/>
             </wp:cNvGraphicFramePr>
@@ -31,7 +31,7 @@
                   <pic:spPr>
                     <a:xfrm>
                       <a:off x="0" y="0"/>
-                      <a:ext cx="5943600" cy="4417060"/>
+                      <a:ext cx="5248275" cy="3533775"/>
                     </a:xfrm>
                     <a:prstGeom prst="rect">
                       <a:avLst/>
@@ -46,25 +46,14 @@
     </w:p>
     <w:p>
       <w:r>
-        <w:t xml:space="preserve">&lt;em&gt; </w:t>
-      </w:r>
-      <w:r>
-        <w:sym w:font="Wingdings" w:char="F0E0"/>
-      </w:r>
-      <w:r>
-        <w:t xml:space="preserve"> Content are displayed in italic. A screen reader will read the text in &lt;em&gt; with emphasis using verbal stress.</w:t>
-      </w:r>
-    </w:p>
-    <w:p>
-      <w:r>
         <w:rPr>
           <w:noProof/>
         </w:rPr>
         <w:drawing>
-          <wp:inline distT="0" distB="0" distL="0" distR="0" wp14:anchorId="705ED4B9" wp14:editId="478AED8E">
-            <wp:extent cx="5943600" cy="2242820"/>
-            <wp:effectExtent l="0" t="0" r="0" b="5080"/>
-            <wp:docPr id="2" name="Picture 2"/>
+          <wp:inline distT="0" distB="0" distL="0" distR="0" wp14:anchorId="43309E67" wp14:editId="500A19EF">
+            <wp:extent cx="5943600" cy="4295140"/>
+            <wp:effectExtent l="0" t="0" r="0" b="0"/>
+            <wp:docPr id="7" name="Picture 7"/>
             <wp:cNvGraphicFramePr>
               <a:graphicFrameLocks xmlns:a="http://schemas.openxmlformats.org/drawingml/2006/main" noChangeAspect="1"/>
             </wp:cNvGraphicFramePr>
@@ -84,6 +73,305 @@
                   <pic:spPr>
                     <a:xfrm>
                       <a:off x="0" y="0"/>
+                      <a:ext cx="5943600" cy="4295140"/>
+                    </a:xfrm>
+                    <a:prstGeom prst="rect">
+                      <a:avLst/>
+                    </a:prstGeom>
+                  </pic:spPr>
+                </pic:pic>
+              </a:graphicData>
+            </a:graphic>
+          </wp:inline>
+        </w:drawing>
+      </w:r>
+    </w:p>
+    <w:p>
+      <w:pPr>
+        <w:rPr>
+          <w:b/>
+          <w:bCs/>
+        </w:rPr>
+      </w:pPr>
+      <w:r>
+        <w:rPr>
+          <w:b/>
+          <w:bCs/>
+          <w:sz w:val="28"/>
+          <w:szCs w:val="28"/>
+        </w:rPr>
+        <w:lastRenderedPageBreak/>
+        <w:t>Attributes</w:t>
+      </w:r>
+      <w:r>
+        <w:rPr>
+          <w:b/>
+          <w:bCs/>
+        </w:rPr>
+        <w:t>:</w:t>
+      </w:r>
+    </w:p>
+    <w:p>
+      <w:pPr>
+        <w:pStyle w:val="ListParagraph"/>
+        <w:numPr>
+          <w:ilvl w:val="0"/>
+          <w:numId w:val="4"/>
+        </w:numPr>
+        <w:rPr>
+          <w:b/>
+          <w:bCs/>
+        </w:rPr>
+      </w:pPr>
+      <w:proofErr w:type="spellStart"/>
+      <w:r>
+        <w:t>href</w:t>
+      </w:r>
+      <w:proofErr w:type="spellEnd"/>
+      <w:r>
+        <w:t xml:space="preserve"> </w:t>
+      </w:r>
+      <w:r>
+        <w:sym w:font="Wingdings" w:char="F0E0"/>
+      </w:r>
+      <w:r>
+        <w:t xml:space="preserve"> </w:t>
+      </w:r>
+      <w:r>
+        <w:t xml:space="preserve">hyperlink </w:t>
+      </w:r>
+      <w:proofErr w:type="gramStart"/>
+      <w:r>
+        <w:t>destination ,</w:t>
+      </w:r>
+      <w:proofErr w:type="gramEnd"/>
+      <w:r>
+        <w:t xml:space="preserve"> </w:t>
+      </w:r>
+      <w:proofErr w:type="spellStart"/>
+      <w:r>
+        <w:t>href</w:t>
+      </w:r>
+      <w:proofErr w:type="spellEnd"/>
+      <w:r>
+        <w:t xml:space="preserve">=’#’ means it will point to top of page, </w:t>
+      </w:r>
+      <w:proofErr w:type="spellStart"/>
+      <w:r>
+        <w:t>href</w:t>
+      </w:r>
+      <w:proofErr w:type="spellEnd"/>
+      <w:r>
+        <w:t xml:space="preserve">=’’ </w:t>
+      </w:r>
+    </w:p>
+    <w:p>
+      <w:pPr>
+        <w:pStyle w:val="ListParagraph"/>
+        <w:numPr>
+          <w:ilvl w:val="0"/>
+          <w:numId w:val="4"/>
+        </w:numPr>
+        <w:rPr>
+          <w:b/>
+          <w:bCs/>
+        </w:rPr>
+      </w:pPr>
+      <w:r>
+        <w:t xml:space="preserve">title </w:t>
+      </w:r>
+      <w:r>
+        <w:sym w:font="Wingdings" w:char="F0E0"/>
+      </w:r>
+      <w:r>
+        <w:t xml:space="preserve"> displays tool tip for the </w:t>
+      </w:r>
+      <w:proofErr w:type="gramStart"/>
+      <w:r>
+        <w:t>element</w:t>
+      </w:r>
+      <w:proofErr w:type="gramEnd"/>
+    </w:p>
+    <w:p>
+      <w:pPr>
+        <w:pStyle w:val="ListParagraph"/>
+        <w:numPr>
+          <w:ilvl w:val="0"/>
+          <w:numId w:val="4"/>
+        </w:numPr>
+        <w:rPr>
+          <w:b/>
+          <w:bCs/>
+        </w:rPr>
+      </w:pPr>
+      <w:r>
+        <w:t xml:space="preserve">alt </w:t>
+      </w:r>
+      <w:r>
+        <w:sym w:font="Wingdings" w:char="F0E0"/>
+      </w:r>
+      <w:r>
+        <w:t xml:space="preserve"> provides alternate text for </w:t>
+      </w:r>
+      <w:proofErr w:type="gramStart"/>
+      <w:r>
+        <w:t>images ,</w:t>
+      </w:r>
+      <w:proofErr w:type="gramEnd"/>
+      <w:r>
+        <w:t xml:space="preserve"> essential for accessibility and SEO</w:t>
+      </w:r>
+    </w:p>
+    <w:p>
+      <w:pPr>
+        <w:ind w:left="360"/>
+        <w:rPr>
+          <w:b/>
+          <w:bCs/>
+        </w:rPr>
+      </w:pPr>
+    </w:p>
+    <w:p>
+      <w:pPr>
+        <w:ind w:left="360"/>
+      </w:pPr>
+      <w:r>
+        <w:rPr>
+          <w:b/>
+          <w:bCs/>
+        </w:rPr>
+        <w:t xml:space="preserve">&lt;p&gt; </w:t>
+      </w:r>
+      <w:r>
+        <w:sym w:font="Wingdings" w:char="F0E0"/>
+      </w:r>
+      <w:r>
+        <w:rPr>
+          <w:b/>
+          <w:bCs/>
+        </w:rPr>
+        <w:t xml:space="preserve"> </w:t>
+      </w:r>
+      <w:r>
+        <w:t>It’s a block level element and browsers add extra space before and after</w:t>
+      </w:r>
+    </w:p>
+    <w:p>
+      <w:pPr>
+        <w:ind w:left="360"/>
+        <w:rPr>
+          <w:b/>
+          <w:bCs/>
+        </w:rPr>
+      </w:pPr>
+    </w:p>
+    <w:p>
+      <w:r>
+        <w:rPr>
+          <w:noProof/>
+        </w:rPr>
+        <w:drawing>
+          <wp:inline distT="0" distB="0" distL="0" distR="0" wp14:anchorId="5AFAE527" wp14:editId="4B06BF92">
+            <wp:extent cx="5943600" cy="4417060"/>
+            <wp:effectExtent l="0" t="0" r="0" b="0"/>
+            <wp:docPr id="1" name="Picture 1"/>
+            <wp:cNvGraphicFramePr>
+              <a:graphicFrameLocks xmlns:a="http://schemas.openxmlformats.org/drawingml/2006/main" noChangeAspect="1"/>
+            </wp:cNvGraphicFramePr>
+            <a:graphic xmlns:a="http://schemas.openxmlformats.org/drawingml/2006/main">
+              <a:graphicData uri="http://schemas.openxmlformats.org/drawingml/2006/picture">
+                <pic:pic xmlns:pic="http://schemas.openxmlformats.org/drawingml/2006/picture">
+                  <pic:nvPicPr>
+                    <pic:cNvPr id="1" name=""/>
+                    <pic:cNvPicPr/>
+                  </pic:nvPicPr>
+                  <pic:blipFill>
+                    <a:blip r:embed="rId7"/>
+                    <a:stretch>
+                      <a:fillRect/>
+                    </a:stretch>
+                  </pic:blipFill>
+                  <pic:spPr>
+                    <a:xfrm>
+                      <a:off x="0" y="0"/>
+                      <a:ext cx="5943600" cy="4417060"/>
+                    </a:xfrm>
+                    <a:prstGeom prst="rect">
+                      <a:avLst/>
+                    </a:prstGeom>
+                  </pic:spPr>
+                </pic:pic>
+              </a:graphicData>
+            </a:graphic>
+          </wp:inline>
+        </w:drawing>
+      </w:r>
+    </w:p>
+    <w:p>
+      <w:r>
+        <w:t>&lt;</w:t>
+      </w:r>
+      <w:proofErr w:type="spellStart"/>
+      <w:r>
+        <w:t>em</w:t>
+      </w:r>
+      <w:proofErr w:type="spellEnd"/>
+      <w:r>
+        <w:t xml:space="preserve">&gt; </w:t>
+      </w:r>
+      <w:r>
+        <w:sym w:font="Wingdings" w:char="F0E0"/>
+      </w:r>
+      <w:r>
+        <w:t xml:space="preserve"> Content </w:t>
+      </w:r>
+      <w:proofErr w:type="gramStart"/>
+      <w:r>
+        <w:t>are</w:t>
+      </w:r>
+      <w:proofErr w:type="gramEnd"/>
+      <w:r>
+        <w:t xml:space="preserve"> displayed in italic. A screen reader will read the text in &lt;</w:t>
+      </w:r>
+      <w:proofErr w:type="spellStart"/>
+      <w:r>
+        <w:t>em</w:t>
+      </w:r>
+      <w:proofErr w:type="spellEnd"/>
+      <w:r>
+        <w:t>&gt; with emphasis using verbal stress.</w:t>
+      </w:r>
+    </w:p>
+    <w:p>
+      <w:r>
+        <w:rPr>
+          <w:noProof/>
+        </w:rPr>
+        <w:lastRenderedPageBreak/>
+        <w:drawing>
+          <wp:inline distT="0" distB="0" distL="0" distR="0" wp14:anchorId="705ED4B9" wp14:editId="478AED8E">
+            <wp:extent cx="5943600" cy="2242820"/>
+            <wp:effectExtent l="0" t="0" r="0" b="5080"/>
+            <wp:docPr id="2" name="Picture 2"/>
+            <wp:cNvGraphicFramePr>
+              <a:graphicFrameLocks xmlns:a="http://schemas.openxmlformats.org/drawingml/2006/main" noChangeAspect="1"/>
+            </wp:cNvGraphicFramePr>
+            <a:graphic xmlns:a="http://schemas.openxmlformats.org/drawingml/2006/main">
+              <a:graphicData uri="http://schemas.openxmlformats.org/drawingml/2006/picture">
+                <pic:pic xmlns:pic="http://schemas.openxmlformats.org/drawingml/2006/picture">
+                  <pic:nvPicPr>
+                    <pic:cNvPr id="1" name=""/>
+                    <pic:cNvPicPr/>
+                  </pic:nvPicPr>
+                  <pic:blipFill>
+                    <a:blip r:embed="rId8"/>
+                    <a:stretch>
+                      <a:fillRect/>
+                    </a:stretch>
+                  </pic:blipFill>
+                  <pic:spPr>
+                    <a:xfrm>
+                      <a:off x="0" y="0"/>
                       <a:ext cx="5943600" cy="2242820"/>
                     </a:xfrm>
                     <a:prstGeom prst="rect">
@@ -100,10 +388,18 @@
     <w:p/>
     <w:p>
       <w:r>
-        <w:t xml:space="preserve">  I</w:t>
-      </w:r>
-      <w:r>
-        <w:t xml:space="preserve">mg </w:t>
+        <w:t xml:space="preserve">  </w:t>
+      </w:r>
+      <w:proofErr w:type="spellStart"/>
+      <w:r>
+        <w:t>I</w:t>
+      </w:r>
+      <w:r>
+        <w:t>mg</w:t>
+      </w:r>
+      <w:proofErr w:type="spellEnd"/>
+      <w:r>
+        <w:t xml:space="preserve"> </w:t>
       </w:r>
       <w:r>
         <w:sym w:font="Wingdings" w:char="F0E0"/>
@@ -123,7 +419,28 @@
         <w:sym w:font="Wingdings" w:char="F0E0"/>
       </w:r>
       <w:r>
-        <w:t xml:space="preserve"> Defines clickable areas in the image we can identity the area as ‘rect’, ‘circle’, ‘poly’,’default’</w:t>
+        <w:t xml:space="preserve"> Defines clickable areas in the image we can identity the area as ‘</w:t>
+      </w:r>
+      <w:proofErr w:type="spellStart"/>
+      <w:r>
+        <w:t>rect</w:t>
+      </w:r>
+      <w:proofErr w:type="spellEnd"/>
+      <w:r>
+        <w:t>’, ‘circle’, ‘</w:t>
+      </w:r>
+      <w:proofErr w:type="spellStart"/>
+      <w:r>
+        <w:t>poly’,’</w:t>
+      </w:r>
+      <w:proofErr w:type="gramStart"/>
+      <w:r>
+        <w:t>default</w:t>
+      </w:r>
+      <w:proofErr w:type="spellEnd"/>
+      <w:proofErr w:type="gramEnd"/>
+      <w:r>
+        <w:t>’</w:t>
       </w:r>
     </w:p>
     <w:p>
@@ -131,7 +448,6 @@
         <w:rPr>
           <w:noProof/>
         </w:rPr>
-        <w:lastRenderedPageBreak/>
         <w:drawing>
           <wp:inline distT="0" distB="0" distL="0" distR="0" wp14:anchorId="1E090ADC" wp14:editId="13D0A768">
             <wp:extent cx="5943600" cy="1690370"/>
@@ -148,7 +464,7 @@
                     <pic:cNvPicPr/>
                   </pic:nvPicPr>
                   <pic:blipFill>
-                    <a:blip r:embed="rId7"/>
+                    <a:blip r:embed="rId9"/>
                     <a:stretch>
                       <a:fillRect/>
                     </a:stretch>
@@ -178,7 +494,23 @@
         <w:sym w:font="Wingdings" w:char="F0E0"/>
       </w:r>
       <w:r>
-        <w:t xml:space="preserve"> This element allows devs to display different images for different screens shize.</w:t>
+        <w:t xml:space="preserve"> This element allows </w:t>
+      </w:r>
+      <w:proofErr w:type="spellStart"/>
+      <w:r>
+        <w:t>devs</w:t>
+      </w:r>
+      <w:proofErr w:type="spellEnd"/>
+      <w:r>
+        <w:t xml:space="preserve"> to display different images for different screens </w:t>
+      </w:r>
+      <w:proofErr w:type="spellStart"/>
+      <w:r>
+        <w:t>shize</w:t>
+      </w:r>
+      <w:proofErr w:type="spellEnd"/>
+      <w:r>
+        <w:t>.</w:t>
       </w:r>
     </w:p>
     <w:p/>
@@ -203,7 +535,7 @@
                     <pic:cNvPicPr/>
                   </pic:nvPicPr>
                   <pic:blipFill>
-                    <a:blip r:embed="rId8"/>
+                    <a:blip r:embed="rId10"/>
                     <a:stretch>
                       <a:fillRect/>
                     </a:stretch>
@@ -252,7 +584,7 @@
                     <pic:cNvPicPr/>
                   </pic:nvPicPr>
                   <pic:blipFill>
-                    <a:blip r:embed="rId9"/>
+                    <a:blip r:embed="rId11"/>
                     <a:stretch>
                       <a:fillRect/>
                     </a:stretch>
@@ -296,7 +628,7 @@
                     <pic:cNvPicPr/>
                   </pic:nvPicPr>
                   <pic:blipFill>
-                    <a:blip r:embed="rId10"/>
+                    <a:blip r:embed="rId12"/>
                     <a:stretch>
                       <a:fillRect/>
                     </a:stretch>
@@ -320,7 +652,15 @@
     <w:p/>
     <w:p>
       <w:r>
-        <w:t xml:space="preserve">HTML lists : </w:t>
+        <w:t xml:space="preserve">HTML </w:t>
+      </w:r>
+      <w:proofErr w:type="gramStart"/>
+      <w:r>
+        <w:t>lists :</w:t>
+      </w:r>
+      <w:proofErr w:type="gramEnd"/>
+      <w:r>
+        <w:t xml:space="preserve"> </w:t>
       </w:r>
     </w:p>
     <w:p/>
@@ -334,415 +674,6 @@
             <wp:extent cx="4762500" cy="3180087"/>
             <wp:effectExtent l="0" t="0" r="0" b="1270"/>
             <wp:docPr id="3" name="Picture 3"/>
-            <wp:cNvGraphicFramePr>
-              <a:graphicFrameLocks xmlns:a="http://schemas.openxmlformats.org/drawingml/2006/main" noChangeAspect="1"/>
-            </wp:cNvGraphicFramePr>
-            <a:graphic xmlns:a="http://schemas.openxmlformats.org/drawingml/2006/main">
-              <a:graphicData uri="http://schemas.openxmlformats.org/drawingml/2006/picture">
-                <pic:pic xmlns:pic="http://schemas.openxmlformats.org/drawingml/2006/picture">
-                  <pic:nvPicPr>
-                    <pic:cNvPr id="1" name=""/>
-                    <pic:cNvPicPr/>
-                  </pic:nvPicPr>
-                  <pic:blipFill>
-                    <a:blip r:embed="rId11"/>
-                    <a:stretch>
-                      <a:fillRect/>
-                    </a:stretch>
-                  </pic:blipFill>
-                  <pic:spPr>
-                    <a:xfrm>
-                      <a:off x="0" y="0"/>
-                      <a:ext cx="4767590" cy="3183486"/>
-                    </a:xfrm>
-                    <a:prstGeom prst="rect">
-                      <a:avLst/>
-                    </a:prstGeom>
-                  </pic:spPr>
-                </pic:pic>
-              </a:graphicData>
-            </a:graphic>
-          </wp:inline>
-        </w:drawing>
-      </w:r>
-    </w:p>
-    <w:p/>
-    <w:p>
-      <w:r>
-        <w:t xml:space="preserve">Block &amp; Inline : </w:t>
-      </w:r>
-    </w:p>
-    <w:p>
-      <w:pPr>
-        <w:pStyle w:val="ListParagraph"/>
-        <w:numPr>
-          <w:ilvl w:val="0"/>
-          <w:numId w:val="1"/>
-        </w:numPr>
-      </w:pPr>
-      <w:r>
-        <w:t xml:space="preserve">HTML </w:t>
-      </w:r>
-      <w:r>
-        <w:sym w:font="Wingdings" w:char="F0E0"/>
-      </w:r>
-      <w:r>
-        <w:t xml:space="preserve"> Every element in HTML has a display value either block or inline.</w:t>
-      </w:r>
-    </w:p>
-    <w:p>
-      <w:pPr>
-        <w:pStyle w:val="ListParagraph"/>
-        <w:numPr>
-          <w:ilvl w:val="1"/>
-          <w:numId w:val="1"/>
-        </w:numPr>
-      </w:pPr>
-      <w:r>
-        <w:t>A block level element always starts on new line and browsers add some space before &amp; after the element.</w:t>
-      </w:r>
-    </w:p>
-    <w:p>
-      <w:pPr>
-        <w:pStyle w:val="ListParagraph"/>
-        <w:numPr>
-          <w:ilvl w:val="1"/>
-          <w:numId w:val="1"/>
-        </w:numPr>
-      </w:pPr>
-      <w:r>
-        <w:t>A block level element always takes full width available (stretches from left to right)</w:t>
-      </w:r>
-    </w:p>
-    <w:p>
-      <w:pPr>
-        <w:pStyle w:val="ListParagraph"/>
-        <w:ind w:left="1440"/>
-      </w:pPr>
-      <w:r>
-        <w:t>Examples : &lt;p&gt; , &lt;div&gt; are block level elements.</w:t>
-      </w:r>
-    </w:p>
-    <w:p>
-      <w:pPr>
-        <w:pStyle w:val="ListParagraph"/>
-        <w:numPr>
-          <w:ilvl w:val="1"/>
-          <w:numId w:val="1"/>
-        </w:numPr>
-      </w:pPr>
-      <w:r>
-        <w:t xml:space="preserve">Inline Elements start on same line and they only take width as much as necessary </w:t>
-      </w:r>
-    </w:p>
-    <w:p>
-      <w:pPr>
-        <w:pStyle w:val="ListParagraph"/>
-        <w:ind w:left="1440"/>
-      </w:pPr>
-      <w:r>
-        <w:t xml:space="preserve">Example:  &lt;span&gt; is a inline element. </w:t>
-      </w:r>
-    </w:p>
-    <w:p>
-      <w:pPr>
-        <w:pStyle w:val="ListParagraph"/>
-        <w:numPr>
-          <w:ilvl w:val="1"/>
-          <w:numId w:val="1"/>
-        </w:numPr>
-      </w:pPr>
-      <w:r>
-        <w:t>A &lt;div&gt; element is a container to hold other HTML elements and it always starts on new line and comes up with line breaks before and after.</w:t>
-      </w:r>
-    </w:p>
-    <w:p>
-      <w:pPr>
-        <w:pStyle w:val="ListParagraph"/>
-        <w:numPr>
-          <w:ilvl w:val="1"/>
-          <w:numId w:val="1"/>
-        </w:numPr>
-      </w:pPr>
-      <w:r>
-        <w:t xml:space="preserve">If we want to center align the content of a &lt;div&gt; then we can use margin:auto </w:t>
-      </w:r>
-    </w:p>
-    <w:p>
-      <w:pPr>
-        <w:pStyle w:val="ListParagraph"/>
-        <w:numPr>
-          <w:ilvl w:val="1"/>
-          <w:numId w:val="1"/>
-        </w:numPr>
-      </w:pPr>
-      <w:r>
-        <w:t xml:space="preserve">If </w:t>
-      </w:r>
-      <w:r>
-        <w:t xml:space="preserve">we </w:t>
-      </w:r>
-      <w:r>
-        <w:t>change the &lt;div&gt; element's display property from block to inline-block, the &lt;div&gt; elements will no longer add a line break before and after</w:t>
-      </w:r>
-      <w:r>
-        <w:t>.</w:t>
-      </w:r>
-    </w:p>
-    <w:p>
-      <w:r>
-        <w:t xml:space="preserve">    </w:t>
-      </w:r>
-      <w:r>
-        <w:t>Id will be denoted by #</w:t>
-      </w:r>
-      <w:r>
-        <w:t xml:space="preserve">. Id attribute is used to create bookmarks in a page. </w:t>
-      </w:r>
-    </w:p>
-    <w:p>
-      <w:r>
-        <w:t xml:space="preserve">    Class will be denoted by a </w:t>
-      </w:r>
-      <w:r>
-        <w:t>(</w:t>
-      </w:r>
-      <w:r>
-        <w:t>.</w:t>
-      </w:r>
-      <w:r>
-        <w:t>)</w:t>
-      </w:r>
-    </w:p>
-    <w:p>
-      <w:r>
-        <w:t xml:space="preserve">    A HTML class can be used by multiple HTML elements where an ‘Id’ is only used by one HTML element </w:t>
-      </w:r>
-      <w:r>
-        <w:t xml:space="preserve">       </w:t>
-      </w:r>
-      <w:r>
-        <w:t xml:space="preserve">as it must be unique. </w:t>
-      </w:r>
-    </w:p>
-    <w:p>
-      <w:r>
-        <w:lastRenderedPageBreak/>
-        <w:t xml:space="preserve">IFrame : An iframe is used to display a web page within a web page. </w:t>
-      </w:r>
-    </w:p>
-    <w:p>
-      <w:r>
-        <w:rPr>
-          <w:noProof/>
-        </w:rPr>
-        <w:drawing>
-          <wp:inline distT="0" distB="0" distL="0" distR="0" wp14:anchorId="15BDE531" wp14:editId="49E98C24">
-            <wp:extent cx="5943600" cy="1172210"/>
-            <wp:effectExtent l="0" t="0" r="0" b="0"/>
-            <wp:docPr id="4" name="Picture 4"/>
-            <wp:cNvGraphicFramePr>
-              <a:graphicFrameLocks xmlns:a="http://schemas.openxmlformats.org/drawingml/2006/main" noChangeAspect="1"/>
-            </wp:cNvGraphicFramePr>
-            <a:graphic xmlns:a="http://schemas.openxmlformats.org/drawingml/2006/main">
-              <a:graphicData uri="http://schemas.openxmlformats.org/drawingml/2006/picture">
-                <pic:pic xmlns:pic="http://schemas.openxmlformats.org/drawingml/2006/picture">
-                  <pic:nvPicPr>
-                    <pic:cNvPr id="1" name=""/>
-                    <pic:cNvPicPr/>
-                  </pic:nvPicPr>
-                  <pic:blipFill>
-                    <a:blip r:embed="rId12"/>
-                    <a:stretch>
-                      <a:fillRect/>
-                    </a:stretch>
-                  </pic:blipFill>
-                  <pic:spPr>
-                    <a:xfrm>
-                      <a:off x="0" y="0"/>
-                      <a:ext cx="5943600" cy="1172210"/>
-                    </a:xfrm>
-                    <a:prstGeom prst="rect">
-                      <a:avLst/>
-                    </a:prstGeom>
-                  </pic:spPr>
-                </pic:pic>
-              </a:graphicData>
-            </a:graphic>
-          </wp:inline>
-        </w:drawing>
-      </w:r>
-    </w:p>
-    <w:p/>
-    <w:p>
-      <w:pPr>
-        <w:rPr>
-          <w:b/>
-          <w:bCs/>
-        </w:rPr>
-      </w:pPr>
-      <w:r>
-        <w:rPr>
-          <w:b/>
-          <w:bCs/>
-        </w:rPr>
-        <w:t>&lt;head&gt;</w:t>
-      </w:r>
-      <w:r>
-        <w:rPr>
-          <w:b/>
-          <w:bCs/>
-        </w:rPr>
-        <w:tab/>
-      </w:r>
-    </w:p>
-    <w:p>
-      <w:pPr>
-        <w:pStyle w:val="ListParagraph"/>
-        <w:numPr>
-          <w:ilvl w:val="0"/>
-          <w:numId w:val="3"/>
-        </w:numPr>
-        <w:rPr>
-          <w:b/>
-          <w:bCs/>
-        </w:rPr>
-      </w:pPr>
-      <w:r>
-        <w:t>Contains &lt;title&gt;,&lt;script&gt;,&lt;style&gt;.&lt;meta&gt;,&lt;base&gt;,&lt;link&gt;</w:t>
-      </w:r>
-    </w:p>
-    <w:p>
-      <w:pPr>
-        <w:pStyle w:val="ListParagraph"/>
-        <w:numPr>
-          <w:ilvl w:val="0"/>
-          <w:numId w:val="3"/>
-        </w:numPr>
-        <w:rPr>
-          <w:b/>
-          <w:bCs/>
-        </w:rPr>
-      </w:pPr>
-      <w:r>
-        <w:t>It is the tag that contains metadata (data about data) and is placed between &lt;html&gt; &amp; &lt;body&gt; tag.</w:t>
-      </w:r>
-    </w:p>
-    <w:p>
-      <w:pPr>
-        <w:pStyle w:val="ListParagraph"/>
-        <w:numPr>
-          <w:ilvl w:val="0"/>
-          <w:numId w:val="3"/>
-        </w:numPr>
-        <w:rPr>
-          <w:b/>
-          <w:bCs/>
-        </w:rPr>
-      </w:pPr>
-      <w:r>
-        <w:t>Metadata typically contains information about document title, character set, styles, scripts etc.,</w:t>
-      </w:r>
-    </w:p>
-    <w:p>
-      <w:pPr>
-        <w:pStyle w:val="ListParagraph"/>
-        <w:numPr>
-          <w:ilvl w:val="0"/>
-          <w:numId w:val="3"/>
-        </w:numPr>
-        <w:rPr>
-          <w:b/>
-          <w:bCs/>
-        </w:rPr>
-      </w:pPr>
-      <w:r>
-        <w:t xml:space="preserve">&lt;title&gt; is very important tag for search engine optimizations (SEO). The page title is being used by search engine algorithms to decide the order of pages in search results. </w:t>
-      </w:r>
-    </w:p>
-    <w:p>
-      <w:pPr>
-        <w:pStyle w:val="ListParagraph"/>
-        <w:numPr>
-          <w:ilvl w:val="0"/>
-          <w:numId w:val="3"/>
-        </w:numPr>
-        <w:rPr>
-          <w:b/>
-          <w:bCs/>
-        </w:rPr>
-      </w:pPr>
-      <w:r>
-        <w:t>Provides title in browser or in tab.</w:t>
-      </w:r>
-    </w:p>
-    <w:p>
-      <w:pPr>
-        <w:pStyle w:val="ListParagraph"/>
-        <w:numPr>
-          <w:ilvl w:val="0"/>
-          <w:numId w:val="3"/>
-        </w:numPr>
-        <w:rPr>
-          <w:b/>
-          <w:bCs/>
-        </w:rPr>
-      </w:pPr>
-      <w:r>
-        <w:t>&lt;style&gt; is used to define style information about a single HTML document.</w:t>
-      </w:r>
-    </w:p>
-    <w:p>
-      <w:pPr>
-        <w:pStyle w:val="ListParagraph"/>
-        <w:numPr>
-          <w:ilvl w:val="0"/>
-          <w:numId w:val="3"/>
-        </w:numPr>
-        <w:rPr>
-          <w:b/>
-          <w:bCs/>
-        </w:rPr>
-      </w:pPr>
-      <w:r>
-        <w:t>&lt;link&gt; is used to define external stylesheets.</w:t>
-      </w:r>
-    </w:p>
-    <w:p>
-      <w:pPr>
-        <w:pStyle w:val="ListParagraph"/>
-        <w:numPr>
-          <w:ilvl w:val="0"/>
-          <w:numId w:val="3"/>
-        </w:numPr>
-        <w:rPr>
-          <w:b/>
-          <w:bCs/>
-        </w:rPr>
-      </w:pPr>
-      <w:r>
-        <w:t>&lt;meta&gt; is used to display meta information like character set, page description, key words, author of the document etc., . It is not displayed on the page but it will be used by browsers , by search engines &amp; other web services.</w:t>
-      </w:r>
-    </w:p>
-    <w:p>
-      <w:pPr>
-        <w:pStyle w:val="ListParagraph"/>
-        <w:ind w:left="1440"/>
-        <w:rPr>
-          <w:b/>
-          <w:bCs/>
-        </w:rPr>
-      </w:pPr>
-      <w:r>
-        <w:rPr>
-          <w:noProof/>
-        </w:rPr>
-        <w:lastRenderedPageBreak/>
-        <w:drawing>
-          <wp:inline distT="0" distB="0" distL="0" distR="0" wp14:anchorId="48A1580B" wp14:editId="72A92649">
-            <wp:extent cx="5074920" cy="4213376"/>
-            <wp:effectExtent l="0" t="0" r="0" b="0"/>
-            <wp:docPr id="5" name="Picture 5"/>
             <wp:cNvGraphicFramePr>
               <a:graphicFrameLocks xmlns:a="http://schemas.openxmlformats.org/drawingml/2006/main" noChangeAspect="1"/>
             </wp:cNvGraphicFramePr>
@@ -762,6 +693,504 @@
                   <pic:spPr>
                     <a:xfrm>
                       <a:off x="0" y="0"/>
+                      <a:ext cx="4767590" cy="3183486"/>
+                    </a:xfrm>
+                    <a:prstGeom prst="rect">
+                      <a:avLst/>
+                    </a:prstGeom>
+                  </pic:spPr>
+                </pic:pic>
+              </a:graphicData>
+            </a:graphic>
+          </wp:inline>
+        </w:drawing>
+      </w:r>
+    </w:p>
+    <w:p/>
+    <w:p>
+      <w:r>
+        <w:t xml:space="preserve">Block &amp; </w:t>
+      </w:r>
+      <w:proofErr w:type="gramStart"/>
+      <w:r>
+        <w:t>Inline :</w:t>
+      </w:r>
+      <w:proofErr w:type="gramEnd"/>
+      <w:r>
+        <w:t xml:space="preserve"> </w:t>
+      </w:r>
+    </w:p>
+    <w:p>
+      <w:pPr>
+        <w:pStyle w:val="ListParagraph"/>
+        <w:numPr>
+          <w:ilvl w:val="0"/>
+          <w:numId w:val="1"/>
+        </w:numPr>
+      </w:pPr>
+      <w:r>
+        <w:t xml:space="preserve">HTML </w:t>
+      </w:r>
+      <w:r>
+        <w:sym w:font="Wingdings" w:char="F0E0"/>
+      </w:r>
+      <w:r>
+        <w:t xml:space="preserve"> Every element in HTML has a display value either block or inline.</w:t>
+      </w:r>
+    </w:p>
+    <w:p>
+      <w:pPr>
+        <w:pStyle w:val="ListParagraph"/>
+        <w:numPr>
+          <w:ilvl w:val="1"/>
+          <w:numId w:val="1"/>
+        </w:numPr>
+      </w:pPr>
+      <w:r>
+        <w:t>A block level element always starts on new line and browsers add some space before &amp; after the element.</w:t>
+      </w:r>
+    </w:p>
+    <w:p>
+      <w:pPr>
+        <w:pStyle w:val="ListParagraph"/>
+        <w:numPr>
+          <w:ilvl w:val="1"/>
+          <w:numId w:val="1"/>
+        </w:numPr>
+      </w:pPr>
+      <w:r>
+        <w:t>A block level element always takes full width available (stretches from left to right)</w:t>
+      </w:r>
+    </w:p>
+    <w:p>
+      <w:pPr>
+        <w:pStyle w:val="ListParagraph"/>
+        <w:ind w:left="1440"/>
+      </w:pPr>
+      <w:proofErr w:type="gramStart"/>
+      <w:r>
+        <w:t>Examples :</w:t>
+      </w:r>
+      <w:proofErr w:type="gramEnd"/>
+      <w:r>
+        <w:t xml:space="preserve"> &lt;p&gt; , &lt;div&gt; are block level elements.</w:t>
+      </w:r>
+    </w:p>
+    <w:p>
+      <w:pPr>
+        <w:pStyle w:val="ListParagraph"/>
+        <w:numPr>
+          <w:ilvl w:val="1"/>
+          <w:numId w:val="1"/>
+        </w:numPr>
+      </w:pPr>
+      <w:r>
+        <w:t xml:space="preserve">Inline Elements start on same </w:t>
+      </w:r>
+      <w:proofErr w:type="gramStart"/>
+      <w:r>
+        <w:t>line</w:t>
+      </w:r>
+      <w:proofErr w:type="gramEnd"/>
+      <w:r>
+        <w:t xml:space="preserve"> and they only take width as much as necessary </w:t>
+      </w:r>
+    </w:p>
+    <w:p>
+      <w:pPr>
+        <w:pStyle w:val="ListParagraph"/>
+        <w:ind w:left="1440"/>
+      </w:pPr>
+      <w:r>
+        <w:t xml:space="preserve">Example:  &lt;span&gt; is </w:t>
+      </w:r>
+      <w:proofErr w:type="gramStart"/>
+      <w:r>
+        <w:t>a</w:t>
+      </w:r>
+      <w:proofErr w:type="gramEnd"/>
+      <w:r>
+        <w:t xml:space="preserve"> inline element. </w:t>
+      </w:r>
+    </w:p>
+    <w:p>
+      <w:pPr>
+        <w:pStyle w:val="ListParagraph"/>
+        <w:numPr>
+          <w:ilvl w:val="1"/>
+          <w:numId w:val="1"/>
+        </w:numPr>
+      </w:pPr>
+      <w:r>
+        <w:t>A &lt;div&gt; element is a container to hold other HTML elements and it always starts on new line and comes up with line breaks before and after.</w:t>
+      </w:r>
+    </w:p>
+    <w:p>
+      <w:pPr>
+        <w:pStyle w:val="ListParagraph"/>
+        <w:numPr>
+          <w:ilvl w:val="1"/>
+          <w:numId w:val="1"/>
+        </w:numPr>
+      </w:pPr>
+      <w:r>
+        <w:t xml:space="preserve">If we want to center align the content of a &lt;div&gt; then we can use </w:t>
+      </w:r>
+      <w:proofErr w:type="spellStart"/>
+      <w:proofErr w:type="gramStart"/>
+      <w:r>
+        <w:t>margin:auto</w:t>
+      </w:r>
+      <w:proofErr w:type="spellEnd"/>
+      <w:proofErr w:type="gramEnd"/>
+      <w:r>
+        <w:t xml:space="preserve"> </w:t>
+      </w:r>
+    </w:p>
+    <w:p>
+      <w:pPr>
+        <w:pStyle w:val="ListParagraph"/>
+        <w:numPr>
+          <w:ilvl w:val="1"/>
+          <w:numId w:val="1"/>
+        </w:numPr>
+      </w:pPr>
+      <w:r>
+        <w:t xml:space="preserve">If </w:t>
+      </w:r>
+      <w:r>
+        <w:t xml:space="preserve">we </w:t>
+      </w:r>
+      <w:r>
+        <w:t xml:space="preserve">change the &lt;div&gt; element's display property from block to </w:t>
+      </w:r>
+      <w:proofErr w:type="gramStart"/>
+      <w:r>
+        <w:t>inline-block</w:t>
+      </w:r>
+      <w:proofErr w:type="gramEnd"/>
+      <w:r>
+        <w:t>, the &lt;div&gt; elements will no longer add a line break before and after</w:t>
+      </w:r>
+      <w:r>
+        <w:t>.</w:t>
+      </w:r>
+    </w:p>
+    <w:p>
+      <w:r>
+        <w:t xml:space="preserve">    </w:t>
+      </w:r>
+      <w:r>
+        <w:t>Id will be denoted by #</w:t>
+      </w:r>
+      <w:r>
+        <w:t xml:space="preserve">. Id attribute is used to create bookmarks in a page. </w:t>
+      </w:r>
+    </w:p>
+    <w:p>
+      <w:r>
+        <w:t xml:space="preserve">    Class will be denoted by a </w:t>
+      </w:r>
+      <w:r>
+        <w:t>(</w:t>
+      </w:r>
+      <w:r>
+        <w:t>.</w:t>
+      </w:r>
+      <w:r>
+        <w:t>)</w:t>
+      </w:r>
+    </w:p>
+    <w:p>
+      <w:r>
+        <w:t xml:space="preserve">    A HTML class can be used by multiple HTML elements where an ‘Id’ is only used by one HTML element </w:t>
+      </w:r>
+      <w:r>
+        <w:t xml:space="preserve">       </w:t>
+      </w:r>
+      <w:r>
+        <w:t xml:space="preserve">as it must be unique. </w:t>
+      </w:r>
+    </w:p>
+    <w:p>
+      <w:proofErr w:type="spellStart"/>
+      <w:proofErr w:type="gramStart"/>
+      <w:r>
+        <w:lastRenderedPageBreak/>
+        <w:t>IFrame</w:t>
+      </w:r>
+      <w:proofErr w:type="spellEnd"/>
+      <w:r>
+        <w:t xml:space="preserve"> :</w:t>
+      </w:r>
+      <w:proofErr w:type="gramEnd"/>
+      <w:r>
+        <w:t xml:space="preserve"> An </w:t>
+      </w:r>
+      <w:proofErr w:type="spellStart"/>
+      <w:r>
+        <w:t>iframe</w:t>
+      </w:r>
+      <w:proofErr w:type="spellEnd"/>
+      <w:r>
+        <w:t xml:space="preserve"> is used to display a web page within a web page. </w:t>
+      </w:r>
+    </w:p>
+    <w:p>
+      <w:r>
+        <w:rPr>
+          <w:noProof/>
+        </w:rPr>
+        <w:drawing>
+          <wp:inline distT="0" distB="0" distL="0" distR="0" wp14:anchorId="15BDE531" wp14:editId="49E98C24">
+            <wp:extent cx="5943600" cy="1172210"/>
+            <wp:effectExtent l="0" t="0" r="0" b="0"/>
+            <wp:docPr id="4" name="Picture 4"/>
+            <wp:cNvGraphicFramePr>
+              <a:graphicFrameLocks xmlns:a="http://schemas.openxmlformats.org/drawingml/2006/main" noChangeAspect="1"/>
+            </wp:cNvGraphicFramePr>
+            <a:graphic xmlns:a="http://schemas.openxmlformats.org/drawingml/2006/main">
+              <a:graphicData uri="http://schemas.openxmlformats.org/drawingml/2006/picture">
+                <pic:pic xmlns:pic="http://schemas.openxmlformats.org/drawingml/2006/picture">
+                  <pic:nvPicPr>
+                    <pic:cNvPr id="1" name=""/>
+                    <pic:cNvPicPr/>
+                  </pic:nvPicPr>
+                  <pic:blipFill>
+                    <a:blip r:embed="rId14"/>
+                    <a:stretch>
+                      <a:fillRect/>
+                    </a:stretch>
+                  </pic:blipFill>
+                  <pic:spPr>
+                    <a:xfrm>
+                      <a:off x="0" y="0"/>
+                      <a:ext cx="5943600" cy="1172210"/>
+                    </a:xfrm>
+                    <a:prstGeom prst="rect">
+                      <a:avLst/>
+                    </a:prstGeom>
+                  </pic:spPr>
+                </pic:pic>
+              </a:graphicData>
+            </a:graphic>
+          </wp:inline>
+        </w:drawing>
+      </w:r>
+    </w:p>
+    <w:p/>
+    <w:p>
+      <w:pPr>
+        <w:rPr>
+          <w:b/>
+          <w:bCs/>
+        </w:rPr>
+      </w:pPr>
+      <w:r>
+        <w:rPr>
+          <w:b/>
+          <w:bCs/>
+        </w:rPr>
+        <w:t>&lt;head&gt;</w:t>
+      </w:r>
+      <w:r>
+        <w:rPr>
+          <w:b/>
+          <w:bCs/>
+        </w:rPr>
+        <w:tab/>
+      </w:r>
+    </w:p>
+    <w:p>
+      <w:pPr>
+        <w:pStyle w:val="ListParagraph"/>
+        <w:numPr>
+          <w:ilvl w:val="0"/>
+          <w:numId w:val="3"/>
+        </w:numPr>
+        <w:rPr>
+          <w:b/>
+          <w:bCs/>
+        </w:rPr>
+      </w:pPr>
+      <w:r>
+        <w:t>Contains &lt;title</w:t>
+      </w:r>
+      <w:proofErr w:type="gramStart"/>
+      <w:r>
+        <w:t>&gt;,&lt;</w:t>
+      </w:r>
+      <w:proofErr w:type="gramEnd"/>
+      <w:r>
+        <w:t>script&gt;,&lt;style&gt;.&lt;meta&gt;,&lt;base&gt;,&lt;link&gt;</w:t>
+      </w:r>
+    </w:p>
+    <w:p>
+      <w:pPr>
+        <w:pStyle w:val="ListParagraph"/>
+        <w:numPr>
+          <w:ilvl w:val="0"/>
+          <w:numId w:val="3"/>
+        </w:numPr>
+        <w:rPr>
+          <w:b/>
+          <w:bCs/>
+        </w:rPr>
+      </w:pPr>
+      <w:r>
+        <w:t>It is the tag that contains metadata (data about data) and is placed between &lt;html&gt; &amp; &lt;body&gt; tag.</w:t>
+      </w:r>
+    </w:p>
+    <w:p>
+      <w:pPr>
+        <w:pStyle w:val="ListParagraph"/>
+        <w:numPr>
+          <w:ilvl w:val="0"/>
+          <w:numId w:val="3"/>
+        </w:numPr>
+        <w:rPr>
+          <w:b/>
+          <w:bCs/>
+        </w:rPr>
+      </w:pPr>
+      <w:r>
+        <w:t>Metadata typically contains information about document title, character set, styles, scripts etc.,</w:t>
+      </w:r>
+    </w:p>
+    <w:p>
+      <w:pPr>
+        <w:pStyle w:val="ListParagraph"/>
+        <w:numPr>
+          <w:ilvl w:val="0"/>
+          <w:numId w:val="3"/>
+        </w:numPr>
+        <w:rPr>
+          <w:b/>
+          <w:bCs/>
+        </w:rPr>
+      </w:pPr>
+      <w:r>
+        <w:t xml:space="preserve">&lt;title&gt; is very important tag for search engine optimizations (SEO). The page title is being used by search engine algorithms to decide the order of pages in search results. </w:t>
+      </w:r>
+    </w:p>
+    <w:p>
+      <w:pPr>
+        <w:pStyle w:val="ListParagraph"/>
+        <w:numPr>
+          <w:ilvl w:val="0"/>
+          <w:numId w:val="3"/>
+        </w:numPr>
+        <w:rPr>
+          <w:b/>
+          <w:bCs/>
+        </w:rPr>
+      </w:pPr>
+      <w:r>
+        <w:t>Provides title in browser or in tab.</w:t>
+      </w:r>
+    </w:p>
+    <w:p>
+      <w:pPr>
+        <w:pStyle w:val="ListParagraph"/>
+        <w:numPr>
+          <w:ilvl w:val="0"/>
+          <w:numId w:val="3"/>
+        </w:numPr>
+        <w:rPr>
+          <w:b/>
+          <w:bCs/>
+        </w:rPr>
+      </w:pPr>
+      <w:r>
+        <w:t>&lt;style&gt; is used to define style information about a single HTML document.</w:t>
+      </w:r>
+    </w:p>
+    <w:p>
+      <w:pPr>
+        <w:pStyle w:val="ListParagraph"/>
+        <w:numPr>
+          <w:ilvl w:val="0"/>
+          <w:numId w:val="3"/>
+        </w:numPr>
+        <w:rPr>
+          <w:b/>
+          <w:bCs/>
+        </w:rPr>
+      </w:pPr>
+      <w:r>
+        <w:t>&lt;link&gt; is used to define external stylesheets.</w:t>
+      </w:r>
+    </w:p>
+    <w:p>
+      <w:pPr>
+        <w:pStyle w:val="ListParagraph"/>
+        <w:numPr>
+          <w:ilvl w:val="0"/>
+          <w:numId w:val="3"/>
+        </w:numPr>
+        <w:rPr>
+          <w:b/>
+          <w:bCs/>
+        </w:rPr>
+      </w:pPr>
+      <w:r>
+        <w:t>&lt;meta&gt; is used to display meta information like character set, page description, key words, author of the document etc.</w:t>
+      </w:r>
+      <w:proofErr w:type="gramStart"/>
+      <w:r>
+        <w:t>, .</w:t>
+      </w:r>
+      <w:proofErr w:type="gramEnd"/>
+      <w:r>
+        <w:t xml:space="preserve"> It is not displayed on the page but it will be used by </w:t>
+      </w:r>
+      <w:proofErr w:type="gramStart"/>
+      <w:r>
+        <w:t>browsers ,</w:t>
+      </w:r>
+      <w:proofErr w:type="gramEnd"/>
+      <w:r>
+        <w:t xml:space="preserve"> by search engines &amp; other web services.</w:t>
+      </w:r>
+    </w:p>
+    <w:p>
+      <w:pPr>
+        <w:pStyle w:val="ListParagraph"/>
+        <w:ind w:left="1440"/>
+        <w:rPr>
+          <w:b/>
+          <w:bCs/>
+        </w:rPr>
+      </w:pPr>
+      <w:r>
+        <w:rPr>
+          <w:noProof/>
+        </w:rPr>
+        <w:lastRenderedPageBreak/>
+        <w:drawing>
+          <wp:inline distT="0" distB="0" distL="0" distR="0" wp14:anchorId="48A1580B" wp14:editId="72A92649">
+            <wp:extent cx="5074920" cy="4213376"/>
+            <wp:effectExtent l="0" t="0" r="0" b="0"/>
+            <wp:docPr id="5" name="Picture 5"/>
+            <wp:cNvGraphicFramePr>
+              <a:graphicFrameLocks xmlns:a="http://schemas.openxmlformats.org/drawingml/2006/main" noChangeAspect="1"/>
+            </wp:cNvGraphicFramePr>
+            <a:graphic xmlns:a="http://schemas.openxmlformats.org/drawingml/2006/main">
+              <a:graphicData uri="http://schemas.openxmlformats.org/drawingml/2006/picture">
+                <pic:pic xmlns:pic="http://schemas.openxmlformats.org/drawingml/2006/picture">
+                  <pic:nvPicPr>
+                    <pic:cNvPr id="1" name=""/>
+                    <pic:cNvPicPr/>
+                  </pic:nvPicPr>
+                  <pic:blipFill>
+                    <a:blip r:embed="rId15"/>
+                    <a:stretch>
+                      <a:fillRect/>
+                    </a:stretch>
+                  </pic:blipFill>
+                  <pic:spPr>
+                    <a:xfrm>
+                      <a:off x="0" y="0"/>
                       <a:ext cx="5076096" cy="4214352"/>
                     </a:xfrm>
                     <a:prstGeom prst="rect">
@@ -990,6 +1419,119 @@
     </w:lvl>
   </w:abstractNum>
   <w:abstractNum w:abstractNumId="2" w15:restartNumberingAfterBreak="0">
+    <w:nsid w:val="6BF9105B"/>
+    <w:multiLevelType w:val="hybridMultilevel"/>
+    <w:tmpl w:val="F356CC9C"/>
+    <w:lvl w:ilvl="0" w:tplc="04090001">
+      <w:start w:val="1"/>
+      <w:numFmt w:val="bullet"/>
+      <w:lvlText w:val=""/>
+      <w:lvlJc w:val="left"/>
+      <w:pPr>
+        <w:ind w:left="720" w:hanging="360"/>
+      </w:pPr>
+      <w:rPr>
+        <w:rFonts w:ascii="Symbol" w:hAnsi="Symbol" w:hint="default"/>
+      </w:rPr>
+    </w:lvl>
+    <w:lvl w:ilvl="1" w:tplc="04090003" w:tentative="1">
+      <w:start w:val="1"/>
+      <w:numFmt w:val="bullet"/>
+      <w:lvlText w:val="o"/>
+      <w:lvlJc w:val="left"/>
+      <w:pPr>
+        <w:ind w:left="1440" w:hanging="360"/>
+      </w:pPr>
+      <w:rPr>
+        <w:rFonts w:ascii="Courier New" w:hAnsi="Courier New" w:cs="Courier New" w:hint="default"/>
+      </w:rPr>
+    </w:lvl>
+    <w:lvl w:ilvl="2" w:tplc="04090005" w:tentative="1">
+      <w:start w:val="1"/>
+      <w:numFmt w:val="bullet"/>
+      <w:lvlText w:val=""/>
+      <w:lvlJc w:val="left"/>
+      <w:pPr>
+        <w:ind w:left="2160" w:hanging="360"/>
+      </w:pPr>
+      <w:rPr>
+        <w:rFonts w:ascii="Wingdings" w:hAnsi="Wingdings" w:hint="default"/>
+      </w:rPr>
+    </w:lvl>
+    <w:lvl w:ilvl="3" w:tplc="04090001" w:tentative="1">
+      <w:start w:val="1"/>
+      <w:numFmt w:val="bullet"/>
+      <w:lvlText w:val=""/>
+      <w:lvlJc w:val="left"/>
+      <w:pPr>
+        <w:ind w:left="2880" w:hanging="360"/>
+      </w:pPr>
+      <w:rPr>
+        <w:rFonts w:ascii="Symbol" w:hAnsi="Symbol" w:hint="default"/>
+      </w:rPr>
+    </w:lvl>
+    <w:lvl w:ilvl="4" w:tplc="04090003" w:tentative="1">
+      <w:start w:val="1"/>
+      <w:numFmt w:val="bullet"/>
+      <w:lvlText w:val="o"/>
+      <w:lvlJc w:val="left"/>
+      <w:pPr>
+        <w:ind w:left="3600" w:hanging="360"/>
+      </w:pPr>
+      <w:rPr>
+        <w:rFonts w:ascii="Courier New" w:hAnsi="Courier New" w:cs="Courier New" w:hint="default"/>
+      </w:rPr>
+    </w:lvl>
+    <w:lvl w:ilvl="5" w:tplc="04090005" w:tentative="1">
+      <w:start w:val="1"/>
+      <w:numFmt w:val="bullet"/>
+      <w:lvlText w:val=""/>
+      <w:lvlJc w:val="left"/>
+      <w:pPr>
+        <w:ind w:left="4320" w:hanging="360"/>
+      </w:pPr>
+      <w:rPr>
+        <w:rFonts w:ascii="Wingdings" w:hAnsi="Wingdings" w:hint="default"/>
+      </w:rPr>
+    </w:lvl>
+    <w:lvl w:ilvl="6" w:tplc="04090001" w:tentative="1">
+      <w:start w:val="1"/>
+      <w:numFmt w:val="bullet"/>
+      <w:lvlText w:val=""/>
+      <w:lvlJc w:val="left"/>
+      <w:pPr>
+        <w:ind w:left="5040" w:hanging="360"/>
+      </w:pPr>
+      <w:rPr>
+        <w:rFonts w:ascii="Symbol" w:hAnsi="Symbol" w:hint="default"/>
+      </w:rPr>
+    </w:lvl>
+    <w:lvl w:ilvl="7" w:tplc="04090003" w:tentative="1">
+      <w:start w:val="1"/>
+      <w:numFmt w:val="bullet"/>
+      <w:lvlText w:val="o"/>
+      <w:lvlJc w:val="left"/>
+      <w:pPr>
+        <w:ind w:left="5760" w:hanging="360"/>
+      </w:pPr>
+      <w:rPr>
+        <w:rFonts w:ascii="Courier New" w:hAnsi="Courier New" w:cs="Courier New" w:hint="default"/>
+      </w:rPr>
+    </w:lvl>
+    <w:lvl w:ilvl="8" w:tplc="04090005" w:tentative="1">
+      <w:start w:val="1"/>
+      <w:numFmt w:val="bullet"/>
+      <w:lvlText w:val=""/>
+      <w:lvlJc w:val="left"/>
+      <w:pPr>
+        <w:ind w:left="6480" w:hanging="360"/>
+      </w:pPr>
+      <w:rPr>
+        <w:rFonts w:ascii="Wingdings" w:hAnsi="Wingdings" w:hint="default"/>
+      </w:rPr>
+    </w:lvl>
+  </w:abstractNum>
+  <w:abstractNum w:abstractNumId="3" w15:restartNumberingAfterBreak="0">
     <w:nsid w:val="6ED953F8"/>
     <w:multiLevelType w:val="hybridMultilevel"/>
     <w:tmpl w:val="9420F40A"/>
@@ -1103,13 +1645,16 @@
     </w:lvl>
   </w:abstractNum>
   <w:num w:numId="1" w16cid:durableId="2102020603">
-    <w:abstractNumId w:val="2"/>
+    <w:abstractNumId w:val="3"/>
   </w:num>
   <w:num w:numId="2" w16cid:durableId="238443935">
     <w:abstractNumId w:val="1"/>
   </w:num>
   <w:num w:numId="3" w16cid:durableId="480269375">
     <w:abstractNumId w:val="0"/>
+  </w:num>
+  <w:num w:numId="4" w16cid:durableId="2128039803">
+    <w:abstractNumId w:val="2"/>
   </w:num>
 </w:numbering>
 </file>

</xml_diff>